<commit_message>
Adding deployment procedure and final cleaning of the doc before sharing to the team
</commit_message>
<xml_diff>
--- a/Guidelines/r_guidelines.docx
+++ b/Guidelines/r_guidelines.docx
@@ -1016,7 +1016,7 @@
         <w:pStyle w:val="BodyText"/>
       </w:pPr>
       <w:r>
-        <w:t xml:space="preserve">Because your function should reflect an action, start your function name with a verb (see also the fllowing section</w:t>
+        <w:t xml:space="preserve">Because your function should reflect an action, start your function name with a verb (see also the following section</w:t>
       </w:r>
       <w:r>
         <w:t xml:space="preserve"> </w:t>
@@ -3239,7 +3239,7 @@
         <w:rPr>
           <w:rStyle w:val="CommentTok"/>
         </w:rPr>
-        <w:t xml:space="preserve"># Bad</w:t>
+        <w:t xml:space="preserve"># &gt;&gt; Not very informative</w:t>
       </w:r>
       <w:r>
         <w:br/>
@@ -3259,7 +3259,7 @@
         <w:rPr>
           <w:rStyle w:val="CommentTok"/>
         </w:rPr>
-        <w:t xml:space="preserve"># Better</w:t>
+        <w:t xml:space="preserve"># &gt;&gt; Better</w:t>
       </w:r>
       <w:r>
         <w:br/>
@@ -3268,7 +3268,16 @@
         <w:rPr>
           <w:rStyle w:val="CommentTok"/>
         </w:rPr>
-        <w:t xml:space="preserve"># Renaming variable according to the data dictionary stored in 'whatever_data_disctionnary.csv'</w:t>
+        <w:t xml:space="preserve"># Renaming variable according to the data dictionary </w:t>
+      </w:r>
+      <w:r>
+        <w:br/>
+      </w:r>
+      <w:r>
+        <w:rPr>
+          <w:rStyle w:val="CommentTok"/>
+        </w:rPr>
+        <w:t xml:space="preserve">#  stored in 'whatever_data_dictionnary.csv'</w:t>
       </w:r>
     </w:p>
     <w:p>
@@ -3287,7 +3296,7 @@
         <w:rPr>
           <w:rStyle w:val="CommentTok"/>
         </w:rPr>
-        <w:t xml:space="preserve"># Bad</w:t>
+        <w:t xml:space="preserve"># &gt;&gt; Not very informative</w:t>
       </w:r>
       <w:r>
         <w:br/>
@@ -3307,7 +3316,7 @@
         <w:rPr>
           <w:rStyle w:val="CommentTok"/>
         </w:rPr>
-        <w:t xml:space="preserve"># Better</w:t>
+        <w:t xml:space="preserve"># &gt;&gt; Better</w:t>
       </w:r>
       <w:r>
         <w:br/>
@@ -3316,7 +3325,16 @@
         <w:rPr>
           <w:rStyle w:val="CommentTok"/>
         </w:rPr>
-        <w:t xml:space="preserve"># Checking for incorrect date format in vaccination dates to build list of inconsistencies (sent to country)</w:t>
+        <w:t xml:space="preserve"># Checking for incorrect date format in vaccination dates </w:t>
+      </w:r>
+      <w:r>
+        <w:br/>
+      </w:r>
+      <w:r>
+        <w:rPr>
+          <w:rStyle w:val="CommentTok"/>
+        </w:rPr>
+        <w:t xml:space="preserve">#  to build list of inconsistencies (sent to country)</w:t>
       </w:r>
     </w:p>
     <w:bookmarkEnd w:id="38"/>
@@ -3883,7 +3901,7 @@
         <w:rPr>
           <w:rStyle w:val="CommentTok"/>
         </w:rPr>
-        <w:t xml:space="preserve"># Summary      : Flowcharts that show the original data received, and the restrictions to the final data</w:t>
+        <w:t xml:space="preserve"># Summary      : Flowcharts that show the original data received, </w:t>
       </w:r>
       <w:r>
         <w:br/>
@@ -3892,6 +3910,15 @@
         <w:rPr>
           <w:rStyle w:val="CommentTok"/>
         </w:rPr>
+        <w:t xml:space="preserve">#                 and the restrictions to the final data</w:t>
+      </w:r>
+      <w:r>
+        <w:br/>
+      </w:r>
+      <w:r>
+        <w:rPr>
+          <w:rStyle w:val="CommentTok"/>
+        </w:rPr>
         <w:t xml:space="preserve"># Date created: August 2020</w:t>
       </w:r>
       <w:r>
@@ -3931,7 +3958,7 @@
         <w:rPr>
           <w:rStyle w:val="CommentTok"/>
         </w:rPr>
-        <w:t xml:space="preserve"># ---------------------------------------------------------------------------------------------</w:t>
+        <w:t xml:space="preserve"># -------------------------------------------------------------------------</w:t>
       </w:r>
       <w:r>
         <w:br/>
@@ -3949,7 +3976,7 @@
         <w:rPr>
           <w:rStyle w:val="CommentTok"/>
         </w:rPr>
-        <w:t xml:space="preserve"># This do-file displays the original data received by country and shows all the records dropped</w:t>
+        <w:t xml:space="preserve">#' This do-file displays the original data received by country </w:t>
       </w:r>
       <w:r>
         <w:br/>
@@ -3958,7 +3985,7 @@
         <w:rPr>
           <w:rStyle w:val="CommentTok"/>
         </w:rPr>
-        <w:t xml:space="preserve"># due to restrictions until the final dataset.</w:t>
+        <w:t xml:space="preserve">#' and shows all the records dropped due to restrictions until the final dataset.</w:t>
       </w:r>
       <w:r>
         <w:br/>
@@ -3967,7 +3994,7 @@
         <w:rPr>
           <w:rStyle w:val="CommentTok"/>
         </w:rPr>
-        <w:t xml:space="preserve"># While really this is an analysis do-file, it is used for data validation, so we keep it here</w:t>
+        <w:t xml:space="preserve">#' While really this is an analysis do-file, it is used for data validation, </w:t>
       </w:r>
       <w:r>
         <w:br/>
@@ -3976,7 +4003,7 @@
         <w:rPr>
           <w:rStyle w:val="CommentTok"/>
         </w:rPr>
-        <w:t xml:space="preserve"># (for the moment).</w:t>
+        <w:t xml:space="preserve">#' so we keep it here (for the moment).</w:t>
       </w:r>
       <w:r>
         <w:br/>
@@ -3985,7 +4012,7 @@
         <w:rPr>
           <w:rStyle w:val="CommentTok"/>
         </w:rPr>
-        <w:t xml:space="preserve"># The output automatically goes to the Excel spreadsheet "Restrictions flowchart surveillance.xlsx" - </w:t>
+        <w:t xml:space="preserve">#' The output automatically goes to the Excel spreadsheet </w:t>
       </w:r>
       <w:r>
         <w:br/>
@@ -3994,7 +4021,7 @@
         <w:rPr>
           <w:rStyle w:val="CommentTok"/>
         </w:rPr>
-        <w:t xml:space="preserve">#   in the folder Excel/data validation </w:t>
+        <w:t xml:space="preserve">#' "Restrictions flowchart surveillance.xlsx" - in the folder Excel/data validation </w:t>
       </w:r>
       <w:r>
         <w:br/>
@@ -4012,13 +4039,10 @@
         <w:br/>
       </w:r>
       <w:r>
-        <w:br/>
-      </w:r>
-      <w:r>
         <w:rPr>
           <w:rStyle w:val="CommentTok"/>
         </w:rPr>
-        <w:t xml:space="preserve"># ---------------------------------------------------------------------------------------------</w:t>
+        <w:t xml:space="preserve"># -------------------------------------------------------------------------</w:t>
       </w:r>
       <w:r>
         <w:br/>
@@ -4134,7 +4158,7 @@
         <w:t xml:space="preserve">for any new function that you may include in the package.</w:t>
       </w:r>
     </w:p>
-    <w:bookmarkStart w:id="49" w:name="help-page-with-roxygen2-package"/>
+    <w:bookmarkStart w:id="49" w:name="roxygen"/>
     <w:p>
       <w:pPr>
         <w:pStyle w:val="Titre2"/>
@@ -4674,7 +4698,7 @@
       </w:r>
     </w:p>
     <w:bookmarkEnd w:id="52"/>
-    <w:bookmarkStart w:id="54" w:name="test-with-testthat-package"/>
+    <w:bookmarkStart w:id="54" w:name="testthat"/>
     <w:p>
       <w:pPr>
         <w:pStyle w:val="Titre2"/>
@@ -6621,7 +6645,507 @@
     </w:p>
     <w:bookmarkEnd w:id="67"/>
     <w:bookmarkEnd w:id="68"/>
-    <w:bookmarkStart w:id="69" w:name="conclusion"/>
+    <w:bookmarkStart w:id="73" w:name="procedure-for-package-deployment"/>
+    <w:p>
+      <w:pPr>
+        <w:pStyle w:val="Titre1"/>
+      </w:pPr>
+      <w:r>
+        <w:t xml:space="preserve">Procedure for package deployment</w:t>
+      </w:r>
+    </w:p>
+    <w:bookmarkStart w:id="69" w:name="new-branch-on-github"/>
+    <w:p>
+      <w:pPr>
+        <w:pStyle w:val="Titre2"/>
+      </w:pPr>
+      <w:r>
+        <w:t xml:space="preserve">New branch on GitHub</w:t>
+      </w:r>
+    </w:p>
+    <w:p>
+      <w:pPr>
+        <w:pStyle w:val="FirstParagraph"/>
+      </w:pPr>
+      <w:r>
+        <w:t xml:space="preserve">When we aim create new features, new functions in our R package that is already used in production by our colleagues, we strongly recommend</w:t>
+      </w:r>
+      <w:r>
+        <w:t xml:space="preserve"> </w:t>
+      </w:r>
+      <w:r>
+        <w:rPr>
+          <w:bCs/>
+          <w:b/>
+        </w:rPr>
+        <w:t xml:space="preserve">to create a new branch</w:t>
+      </w:r>
+      <w:r>
+        <w:t xml:space="preserve"> </w:t>
+      </w:r>
+      <w:r>
+        <w:t xml:space="preserve">on the package GitHub repository. Name your branch according to the work you plan to do on the package.</w:t>
+      </w:r>
+    </w:p>
+    <w:p>
+      <w:pPr>
+        <w:pStyle w:val="BodyText"/>
+      </w:pPr>
+      <w:r>
+        <w:t xml:space="preserve">Working on this</w:t>
+      </w:r>
+      <w:r>
+        <w:t xml:space="preserve"> </w:t>
+      </w:r>
+      <w:r>
+        <w:rPr>
+          <w:iCs/>
+          <w:i/>
+        </w:rPr>
+        <w:t xml:space="preserve">work in progress</w:t>
+      </w:r>
+      <w:r>
+        <w:t xml:space="preserve"> </w:t>
+      </w:r>
+      <w:r>
+        <w:t xml:space="preserve">version will allow you to avoid any conflict you may create with your colleagues using the package.</w:t>
+      </w:r>
+    </w:p>
+    <w:bookmarkEnd w:id="69"/>
+    <w:bookmarkStart w:id="70" w:name="working-on-the-package"/>
+    <w:p>
+      <w:pPr>
+        <w:pStyle w:val="Titre2"/>
+      </w:pPr>
+      <w:r>
+        <w:t xml:space="preserve">Working on the package</w:t>
+      </w:r>
+    </w:p>
+    <w:p>
+      <w:pPr>
+        <w:pStyle w:val="FirstParagraph"/>
+      </w:pPr>
+      <w:r>
+        <w:t xml:space="preserve">You can now create your</w:t>
+      </w:r>
+      <w:r>
+        <w:t xml:space="preserve"> </w:t>
+      </w:r>
+      <w:r>
+        <w:rPr>
+          <w:bCs/>
+          <w:b/>
+        </w:rPr>
+        <w:t xml:space="preserve">new functions</w:t>
+      </w:r>
+      <w:r>
+        <w:t xml:space="preserve">. Please remember to add as much information as possible in the</w:t>
+      </w:r>
+      <w:r>
+        <w:t xml:space="preserve"> </w:t>
+      </w:r>
+      <w:r>
+        <w:rPr>
+          <w:bCs/>
+          <w:b/>
+        </w:rPr>
+        <w:t xml:space="preserve">help page</w:t>
+      </w:r>
+      <w:r>
+        <w:t xml:space="preserve"> </w:t>
+      </w:r>
+      <w:r>
+        <w:t xml:space="preserve">of your function (see section</w:t>
+      </w:r>
+      <w:r>
+        <w:t xml:space="preserve"> </w:t>
+      </w:r>
+      <w:hyperlink w:anchor="roxygen">
+        <w:r>
+          <w:rPr>
+            <w:rStyle w:val="Lienhypertexte"/>
+          </w:rPr>
+          <w:t xml:space="preserve">Help page with roxygen2 package</w:t>
+        </w:r>
+      </w:hyperlink>
+      <w:r>
+        <w:t xml:space="preserve">).</w:t>
+      </w:r>
+    </w:p>
+    <w:p>
+      <w:pPr>
+        <w:pStyle w:val="BodyText"/>
+      </w:pPr>
+      <w:r>
+        <w:t xml:space="preserve">It is nice to also create a</w:t>
+      </w:r>
+      <w:r>
+        <w:t xml:space="preserve"> </w:t>
+      </w:r>
+      <w:r>
+        <w:rPr>
+          <w:bCs/>
+          <w:b/>
+        </w:rPr>
+        <w:t xml:space="preserve">vignette</w:t>
+      </w:r>
+      <w:r>
+        <w:t xml:space="preserve"> </w:t>
+      </w:r>
+      <w:r>
+        <w:t xml:space="preserve">explaining the new feature you have implemented. Adding example code to your vignette also allows to test the functions you have created.</w:t>
+      </w:r>
+    </w:p>
+    <w:p>
+      <w:pPr>
+        <w:pStyle w:val="BodyText"/>
+      </w:pPr>
+      <w:r>
+        <w:t xml:space="preserve">If possible, try to add tests for each function you create (see section</w:t>
+      </w:r>
+      <w:r>
+        <w:t xml:space="preserve"> </w:t>
+      </w:r>
+      <w:hyperlink w:anchor="testthat">
+        <w:r>
+          <w:rPr>
+            <w:rStyle w:val="Lienhypertexte"/>
+          </w:rPr>
+          <w:t xml:space="preserve">Test with testthat package</w:t>
+        </w:r>
+      </w:hyperlink>
+      <w:r>
+        <w:t xml:space="preserve">).</w:t>
+      </w:r>
+    </w:p>
+    <w:bookmarkEnd w:id="70"/>
+    <w:bookmarkStart w:id="71" w:name="building"/>
+    <w:p>
+      <w:pPr>
+        <w:pStyle w:val="Titre2"/>
+      </w:pPr>
+      <w:r>
+        <w:t xml:space="preserve">Building</w:t>
+      </w:r>
+    </w:p>
+    <w:p>
+      <w:pPr>
+        <w:pStyle w:val="FirstParagraph"/>
+      </w:pPr>
+      <w:r>
+        <w:t xml:space="preserve">Make sure that you regularly build/install</w:t>
+      </w:r>
+      <w:r>
+        <w:t xml:space="preserve"> </w:t>
+      </w:r>
+      <w:r>
+        <w:rPr>
+          <w:rStyle w:val="VerbatimChar"/>
+        </w:rPr>
+        <w:t xml:space="preserve">devtools::install()</w:t>
+      </w:r>
+      <w:r>
+        <w:t xml:space="preserve"> </w:t>
+      </w:r>
+      <w:r>
+        <w:t xml:space="preserve">(shortcut:</w:t>
+      </w:r>
+      <w:r>
+        <w:t xml:space="preserve"> </w:t>
+      </w:r>
+      <w:r>
+        <w:rPr>
+          <w:rStyle w:val="VerbatimChar"/>
+        </w:rPr>
+        <w:t xml:space="preserve">Ctrl + Shift + B</w:t>
+      </w:r>
+      <w:r>
+        <w:t xml:space="preserve">) and check</w:t>
+      </w:r>
+      <w:r>
+        <w:t xml:space="preserve"> </w:t>
+      </w:r>
+      <w:r>
+        <w:rPr>
+          <w:rStyle w:val="VerbatimChar"/>
+        </w:rPr>
+        <w:t xml:space="preserve">devtools::check()</w:t>
+      </w:r>
+      <w:r>
+        <w:t xml:space="preserve"> </w:t>
+      </w:r>
+      <w:r>
+        <w:t xml:space="preserve">(shortcut:</w:t>
+      </w:r>
+      <w:r>
+        <w:t xml:space="preserve"> </w:t>
+      </w:r>
+      <w:r>
+        <w:rPr>
+          <w:rStyle w:val="VerbatimChar"/>
+        </w:rPr>
+        <w:t xml:space="preserve">Ctrl + Shift + E</w:t>
+      </w:r>
+      <w:r>
+        <w:t xml:space="preserve">) your package.</w:t>
+      </w:r>
+    </w:p>
+    <w:p>
+      <w:pPr>
+        <w:pStyle w:val="BodyText"/>
+      </w:pPr>
+      <w:r>
+        <w:t xml:space="preserve">We must end up with no error, warning nor note.</w:t>
+      </w:r>
+    </w:p>
+    <w:bookmarkEnd w:id="71"/>
+    <w:bookmarkStart w:id="72" w:name="procedure-for-deployment"/>
+    <w:p>
+      <w:pPr>
+        <w:pStyle w:val="Titre2"/>
+      </w:pPr>
+      <w:r>
+        <w:t xml:space="preserve">Procedure for deployment</w:t>
+      </w:r>
+    </w:p>
+    <w:p>
+      <w:pPr>
+        <w:pStyle w:val="FirstParagraph"/>
+      </w:pPr>
+      <w:r>
+        <w:t xml:space="preserve">Once we are happy with our changes to the packages:</w:t>
+      </w:r>
+    </w:p>
+    <w:p>
+      <w:pPr>
+        <w:numPr>
+          <w:ilvl w:val="0"/>
+          <w:numId w:val="1026"/>
+        </w:numPr>
+        <w:pStyle w:val="Compact"/>
+      </w:pPr>
+      <w:r>
+        <w:t xml:space="preserve">Create a pull request from the</w:t>
+      </w:r>
+      <w:r>
+        <w:t xml:space="preserve"> </w:t>
+      </w:r>
+      <w:r>
+        <w:rPr>
+          <w:rStyle w:val="VerbatimChar"/>
+        </w:rPr>
+        <w:t xml:space="preserve">main</w:t>
+      </w:r>
+      <w:r>
+        <w:t xml:space="preserve"> </w:t>
+      </w:r>
+      <w:r>
+        <w:t xml:space="preserve">branch to your branch, in order to retrieve all recent commits that your</w:t>
+      </w:r>
+      <w:r>
+        <w:t xml:space="preserve"> </w:t>
+      </w:r>
+      <w:r>
+        <w:rPr>
+          <w:iCs/>
+          <w:i/>
+        </w:rPr>
+        <w:t xml:space="preserve">work in progress</w:t>
+      </w:r>
+      <w:r>
+        <w:t xml:space="preserve"> </w:t>
+      </w:r>
+      <w:r>
+        <w:t xml:space="preserve">branch might have missed.</w:t>
+      </w:r>
+    </w:p>
+    <w:p>
+      <w:pPr>
+        <w:numPr>
+          <w:ilvl w:val="0"/>
+          <w:numId w:val="1026"/>
+        </w:numPr>
+        <w:pStyle w:val="Compact"/>
+      </w:pPr>
+      <w:r>
+        <w:t xml:space="preserve">Solve any conflict that might appear, and merge the recent commits from the</w:t>
+      </w:r>
+      <w:r>
+        <w:t xml:space="preserve"> </w:t>
+      </w:r>
+      <w:r>
+        <w:rPr>
+          <w:rStyle w:val="VerbatimChar"/>
+        </w:rPr>
+        <w:t xml:space="preserve">main</w:t>
+      </w:r>
+      <w:r>
+        <w:t xml:space="preserve"> </w:t>
+      </w:r>
+      <w:r>
+        <w:t xml:space="preserve">to your branch.</w:t>
+      </w:r>
+    </w:p>
+    <w:p>
+      <w:pPr>
+        <w:numPr>
+          <w:ilvl w:val="0"/>
+          <w:numId w:val="1026"/>
+        </w:numPr>
+        <w:pStyle w:val="Compact"/>
+      </w:pPr>
+      <w:r>
+        <w:t xml:space="preserve">Now that your branch is up-to-date, increase the package version in the</w:t>
+      </w:r>
+      <w:r>
+        <w:t xml:space="preserve"> </w:t>
+      </w:r>
+      <w:r>
+        <w:rPr>
+          <w:rStyle w:val="VerbatimChar"/>
+        </w:rPr>
+        <w:t xml:space="preserve">DESCRIPTION</w:t>
+      </w:r>
+      <w:r>
+        <w:t xml:space="preserve"> </w:t>
+      </w:r>
+      <w:r>
+        <w:t xml:space="preserve">file and document the</w:t>
+      </w:r>
+      <w:r>
+        <w:t xml:space="preserve"> </w:t>
+      </w:r>
+      <w:r>
+        <w:rPr>
+          <w:rStyle w:val="VerbatimChar"/>
+        </w:rPr>
+        <w:t xml:space="preserve">NEWS.md</w:t>
+      </w:r>
+      <w:r>
+        <w:t xml:space="preserve"> </w:t>
+      </w:r>
+      <w:r>
+        <w:t xml:space="preserve">file according to your changes.</w:t>
+      </w:r>
+    </w:p>
+    <w:p>
+      <w:pPr>
+        <w:numPr>
+          <w:ilvl w:val="0"/>
+          <w:numId w:val="1026"/>
+        </w:numPr>
+        <w:pStyle w:val="Compact"/>
+      </w:pPr>
+      <w:r>
+        <w:t xml:space="preserve">Test your new version of the package on a running project</w:t>
+      </w:r>
+    </w:p>
+    <w:p>
+      <w:pPr>
+        <w:numPr>
+          <w:ilvl w:val="1"/>
+          <w:numId w:val="1027"/>
+        </w:numPr>
+        <w:pStyle w:val="Compact"/>
+      </w:pPr>
+      <w:r>
+        <w:t xml:space="preserve">Ask your colleague to make a full copy the project folder</w:t>
+      </w:r>
+    </w:p>
+    <w:p>
+      <w:pPr>
+        <w:numPr>
+          <w:ilvl w:val="1"/>
+          <w:numId w:val="1027"/>
+        </w:numPr>
+        <w:pStyle w:val="Compact"/>
+      </w:pPr>
+      <w:r>
+        <w:t xml:space="preserve">Install again the package on your colleague’s computer from your branch: Switch branch, build/install and check the package</w:t>
+      </w:r>
+    </w:p>
+    <w:p>
+      <w:pPr>
+        <w:numPr>
+          <w:ilvl w:val="1"/>
+          <w:numId w:val="1027"/>
+        </w:numPr>
+        <w:pStyle w:val="Compact"/>
+      </w:pPr>
+      <w:r>
+        <w:t xml:space="preserve">Run the project from scratch and check the outputs</w:t>
+      </w:r>
+    </w:p>
+    <w:p>
+      <w:pPr>
+        <w:numPr>
+          <w:ilvl w:val="0"/>
+          <w:numId w:val="1026"/>
+        </w:numPr>
+        <w:pStyle w:val="Compact"/>
+      </w:pPr>
+      <w:r>
+        <w:t xml:space="preserve">If everything goes well, then you can merge your branch in the</w:t>
+      </w:r>
+      <w:r>
+        <w:t xml:space="preserve"> </w:t>
+      </w:r>
+      <w:r>
+        <w:rPr>
+          <w:rStyle w:val="VerbatimChar"/>
+        </w:rPr>
+        <w:t xml:space="preserve">main</w:t>
+      </w:r>
+      <w:r>
+        <w:t xml:space="preserve"> </w:t>
+      </w:r>
+      <w:r>
+        <w:t xml:space="preserve">branch.</w:t>
+      </w:r>
+    </w:p>
+    <w:p>
+      <w:pPr>
+        <w:numPr>
+          <w:ilvl w:val="0"/>
+          <w:numId w:val="1026"/>
+        </w:numPr>
+        <w:pStyle w:val="Compact"/>
+      </w:pPr>
+      <w:r>
+        <w:t xml:space="preserve">Create a</w:t>
+      </w:r>
+      <w:r>
+        <w:t xml:space="preserve"> </w:t>
+      </w:r>
+      <w:r>
+        <w:rPr>
+          <w:bCs/>
+          <w:b/>
+        </w:rPr>
+        <w:t xml:space="preserve">pre-release</w:t>
+      </w:r>
+      <w:r>
+        <w:t xml:space="preserve"> </w:t>
+      </w:r>
+      <w:r>
+        <w:t xml:space="preserve">on GitHub</w:t>
+      </w:r>
+    </w:p>
+    <w:p>
+      <w:pPr>
+        <w:numPr>
+          <w:ilvl w:val="0"/>
+          <w:numId w:val="1026"/>
+        </w:numPr>
+        <w:pStyle w:val="Compact"/>
+      </w:pPr>
+      <w:r>
+        <w:t xml:space="preserve">Inform the team of the new version of the package and describe the new features implemented. Please do not hesitate to share any documentation that you might have create (e.g. vignette, help page, NEWS, etc).</w:t>
+      </w:r>
+    </w:p>
+    <w:bookmarkEnd w:id="72"/>
+    <w:bookmarkEnd w:id="73"/>
+    <w:bookmarkStart w:id="74" w:name="conclusion"/>
     <w:p>
       <w:pPr>
         <w:pStyle w:val="Titre1"/>
@@ -6657,7 +7181,7 @@
         <w:t xml:space="preserve">And have fun !</w:t>
       </w:r>
     </w:p>
-    <w:bookmarkEnd w:id="69"/>
+    <w:bookmarkEnd w:id="74"/>
     <w:sectPr>
       <w:headerReference r:id="rId9" w:type="default"/>
       <w:footerReference r:id="rId10" w:type="default"/>
@@ -12188,6 +12712,91 @@
     <w:lvl w:ilvl="8">
       <w:numFmt w:val="bullet"/>
       <w:lvlText w:val="•"/>
+      <w:lvlJc w:val="left"/>
+      <w:pPr>
+        <w:ind w:left="6480" w:hanging="480"/>
+      </w:pPr>
+    </w:lvl>
+  </w:abstractNum>
+  <w:abstractNum w:abstractNumId="99421">
+    <w:nsid w:val="A99421"/>
+    <w:multiLevelType w:val="multilevel"/>
+    <w:lvl w:ilvl="0">
+      <w:start w:val="1"/>
+      <w:numFmt w:val="decimal"/>
+      <w:lvlText w:val="%1)"/>
+      <w:lvlJc w:val="left"/>
+      <w:pPr>
+        <w:ind w:left="720" w:hanging="480"/>
+      </w:pPr>
+    </w:lvl>
+    <w:lvl w:ilvl="1">
+      <w:start w:val="1"/>
+      <w:numFmt w:val="decimal"/>
+      <w:lvlText w:val="%2)"/>
+      <w:lvlJc w:val="left"/>
+      <w:pPr>
+        <w:ind w:left="1440" w:hanging="480"/>
+      </w:pPr>
+    </w:lvl>
+    <w:lvl w:ilvl="2">
+      <w:start w:val="1"/>
+      <w:numFmt w:val="decimal"/>
+      <w:lvlText w:val="%3)"/>
+      <w:lvlJc w:val="left"/>
+      <w:pPr>
+        <w:ind w:left="2160" w:hanging="480"/>
+      </w:pPr>
+    </w:lvl>
+    <w:lvl w:ilvl="3">
+      <w:start w:val="1"/>
+      <w:numFmt w:val="decimal"/>
+      <w:lvlText w:val="%4)"/>
+      <w:lvlJc w:val="left"/>
+      <w:pPr>
+        <w:ind w:left="2880" w:hanging="480"/>
+      </w:pPr>
+    </w:lvl>
+    <w:lvl w:ilvl="4">
+      <w:start w:val="1"/>
+      <w:numFmt w:val="decimal"/>
+      <w:lvlText w:val="%5)"/>
+      <w:lvlJc w:val="left"/>
+      <w:pPr>
+        <w:ind w:left="3600" w:hanging="480"/>
+      </w:pPr>
+    </w:lvl>
+    <w:lvl w:ilvl="5">
+      <w:start w:val="1"/>
+      <w:numFmt w:val="decimal"/>
+      <w:lvlText w:val="%6)"/>
+      <w:lvlJc w:val="left"/>
+      <w:pPr>
+        <w:ind w:left="4320" w:hanging="480"/>
+      </w:pPr>
+    </w:lvl>
+    <w:lvl w:ilvl="6">
+      <w:start w:val="1"/>
+      <w:numFmt w:val="decimal"/>
+      <w:lvlText w:val="%7)"/>
+      <w:lvlJc w:val="left"/>
+      <w:pPr>
+        <w:ind w:left="5040" w:hanging="480"/>
+      </w:pPr>
+    </w:lvl>
+    <w:lvl w:ilvl="7">
+      <w:start w:val="1"/>
+      <w:numFmt w:val="decimal"/>
+      <w:lvlText w:val="%8)"/>
+      <w:lvlJc w:val="left"/>
+      <w:pPr>
+        <w:ind w:left="5760" w:hanging="480"/>
+      </w:pPr>
+    </w:lvl>
+    <w:lvl w:ilvl="8">
+      <w:start w:val="1"/>
+      <w:numFmt w:val="decimal"/>
+      <w:lvlText w:val="%9)"/>
       <w:lvlJc w:val="left"/>
       <w:pPr>
         <w:ind w:left="6480" w:hanging="480"/>
@@ -12447,6 +13056,39 @@
     <w:abstractNumId w:val="991"/>
   </w:num>
   <w:num w:numId="1025">
+    <w:abstractNumId w:val="991"/>
+  </w:num>
+  <w:num w:numId="1026">
+    <w:abstractNumId w:val="99421"/>
+    <w:lvlOverride w:ilvl="0">
+      <w:startOverride w:val="1"/>
+    </w:lvlOverride>
+    <w:lvlOverride w:ilvl="1">
+      <w:startOverride w:val="1"/>
+    </w:lvlOverride>
+    <w:lvlOverride w:ilvl="2">
+      <w:startOverride w:val="1"/>
+    </w:lvlOverride>
+    <w:lvlOverride w:ilvl="3">
+      <w:startOverride w:val="1"/>
+    </w:lvlOverride>
+    <w:lvlOverride w:ilvl="4">
+      <w:startOverride w:val="1"/>
+    </w:lvlOverride>
+    <w:lvlOverride w:ilvl="5">
+      <w:startOverride w:val="1"/>
+    </w:lvlOverride>
+    <w:lvlOverride w:ilvl="6">
+      <w:startOverride w:val="1"/>
+    </w:lvlOverride>
+    <w:lvlOverride w:ilvl="7">
+      <w:startOverride w:val="1"/>
+    </w:lvlOverride>
+    <w:lvlOverride w:ilvl="8">
+      <w:startOverride w:val="1"/>
+    </w:lvlOverride>
+  </w:num>
+  <w:num w:numId="1027">
     <w:abstractNumId w:val="991"/>
   </w:num>
 </w:numbering>

</xml_diff>

<commit_message>
Adding gitignore file and code review procedure
</commit_message>
<xml_diff>
--- a/Guidelines/r_guidelines.docx
+++ b/Guidelines/r_guidelines.docx
@@ -4769,7 +4769,7 @@
     </w:p>
     <w:bookmarkEnd w:id="54"/>
     <w:bookmarkEnd w:id="55"/>
-    <w:bookmarkStart w:id="68" w:name="git-and-github"/>
+    <w:bookmarkStart w:id="72" w:name="git-and-github"/>
     <w:p>
       <w:pPr>
         <w:pStyle w:val="Titre1"/>
@@ -5070,7 +5070,17 @@
         <w:pStyle w:val="ImageCaption"/>
       </w:pPr>
       <w:r>
-        <w:t xml:space="preserve">Figure 1. Workflow around R, R Studio, Git and GitHub</w:t>
+        <w:rPr>
+          <w:bCs/>
+          <w:b/>
+        </w:rPr>
+        <w:t xml:space="preserve">Figure 1.</w:t>
+      </w:r>
+      <w:r>
+        <w:t xml:space="preserve"> </w:t>
+      </w:r>
+      <w:r>
+        <w:t xml:space="preserve">Workflow around R, R Studio, Git and GitHub</w:t>
       </w:r>
     </w:p>
     <w:p>
@@ -6475,7 +6485,438 @@
       </w:r>
     </w:p>
     <w:bookmarkEnd w:id="66"/>
-    <w:bookmarkStart w:id="67" w:name="basic-recommendations"/>
+    <w:bookmarkStart w:id="70" w:name="create-a-.gitignore-file"/>
+    <w:p>
+      <w:pPr>
+        <w:pStyle w:val="Titre2"/>
+      </w:pPr>
+      <w:r>
+        <w:t xml:space="preserve">Create a .gitignore file</w:t>
+      </w:r>
+    </w:p>
+    <w:p>
+      <w:pPr>
+        <w:pStyle w:val="FirstParagraph"/>
+      </w:pPr>
+      <w:r>
+        <w:t xml:space="preserve">Working with GitHub, we do not want to push all our files to the shared repository. Either because some files are too big for GitHub, or because they contain some sensitive information (e.g., passwords, tokens, SQL queries, etc.) The file</w:t>
+      </w:r>
+      <w:r>
+        <w:t xml:space="preserve"> </w:t>
+      </w:r>
+      <w:r>
+        <w:rPr>
+          <w:rStyle w:val="VerbatimChar"/>
+        </w:rPr>
+        <w:t xml:space="preserve">.gitignore</w:t>
+      </w:r>
+      <w:r>
+        <w:t xml:space="preserve"> </w:t>
+      </w:r>
+      <w:r>
+        <w:t xml:space="preserve">will allow to list all the files or folders that will be ignored by Git.</w:t>
+      </w:r>
+    </w:p>
+    <w:p>
+      <w:pPr>
+        <w:pStyle w:val="BodyText"/>
+      </w:pPr>
+      <w:r>
+        <w:t xml:space="preserve">When creating your GitHub repository, please note that you can add a default</w:t>
+      </w:r>
+      <w:r>
+        <w:t xml:space="preserve"> </w:t>
+      </w:r>
+      <w:r>
+        <w:rPr>
+          <w:rStyle w:val="VerbatimChar"/>
+        </w:rPr>
+        <w:t xml:space="preserve">.gitignore</w:t>
+      </w:r>
+      <w:r>
+        <w:t xml:space="preserve"> </w:t>
+      </w:r>
+      <w:r>
+        <w:t xml:space="preserve">file. A list of template if even available. Please select the template dedicated to R projects.</w:t>
+      </w:r>
+    </w:p>
+    <w:p>
+      <w:pPr>
+        <w:pStyle w:val="CaptionedFigure"/>
+      </w:pPr>
+      <w:r>
+        <w:drawing>
+          <wp:inline>
+            <wp:extent cx="4076700" cy="2855161"/>
+            <wp:effectExtent b="0" l="0" r="0" t="0"/>
+            <wp:docPr descr="Figure 2. Adding .gitignore file when creating repo on GitHub" title="" id="68" name="Picture"/>
+            <a:graphic>
+              <a:graphicData uri="http://schemas.openxmlformats.org/drawingml/2006/picture">
+                <pic:pic>
+                  <pic:nvPicPr>
+                    <pic:cNvPr descr="images/GitHub_gitignore.png" id="69" name="Picture"/>
+                    <pic:cNvPicPr>
+                      <a:picLocks noChangeArrowheads="1" noChangeAspect="1"/>
+                    </pic:cNvPicPr>
+                  </pic:nvPicPr>
+                  <pic:blipFill>
+                    <a:blip r:embed="rId67"/>
+                    <a:stretch>
+                      <a:fillRect/>
+                    </a:stretch>
+                  </pic:blipFill>
+                  <pic:spPr bwMode="auto">
+                    <a:xfrm>
+                      <a:off x="0" y="0"/>
+                      <a:ext cx="4076700" cy="2855161"/>
+                    </a:xfrm>
+                    <a:prstGeom prst="rect">
+                      <a:avLst/>
+                    </a:prstGeom>
+                    <a:noFill/>
+                    <a:ln w="9525">
+                      <a:noFill/>
+                      <a:headEnd/>
+                      <a:tailEnd/>
+                    </a:ln>
+                  </pic:spPr>
+                </pic:pic>
+              </a:graphicData>
+            </a:graphic>
+          </wp:inline>
+        </w:drawing>
+      </w:r>
+    </w:p>
+    <w:p>
+      <w:pPr>
+        <w:pStyle w:val="ImageCaption"/>
+      </w:pPr>
+      <w:r>
+        <w:rPr>
+          <w:bCs/>
+          <w:b/>
+        </w:rPr>
+        <w:t xml:space="preserve">Figure 2.</w:t>
+      </w:r>
+      <w:r>
+        <w:t xml:space="preserve"> </w:t>
+      </w:r>
+      <w:r>
+        <w:t xml:space="preserve">Adding .gitignore file when creating repo on GitHub</w:t>
+      </w:r>
+    </w:p>
+    <w:p>
+      <w:pPr>
+        <w:pStyle w:val="BodyText"/>
+      </w:pPr>
+      <w:r>
+        <w:t xml:space="preserve">Please find below an example of well-set</w:t>
+      </w:r>
+      <w:r>
+        <w:t xml:space="preserve"> </w:t>
+      </w:r>
+      <w:r>
+        <w:rPr>
+          <w:rStyle w:val="VerbatimChar"/>
+        </w:rPr>
+        <w:t xml:space="preserve">.gitignore</w:t>
+      </w:r>
+      <w:r>
+        <w:t xml:space="preserve"> </w:t>
+      </w:r>
+      <w:r>
+        <w:t xml:space="preserve">file.</w:t>
+      </w:r>
+    </w:p>
+    <w:p>
+      <w:pPr>
+        <w:pStyle w:val="SourceCode"/>
+      </w:pPr>
+      <w:r>
+        <w:rPr>
+          <w:rStyle w:val="VerbatimChar"/>
+        </w:rPr>
+        <w:t xml:space="preserve"># History files</w:t>
+      </w:r>
+      <w:r>
+        <w:br/>
+      </w:r>
+      <w:r>
+        <w:rPr>
+          <w:rStyle w:val="VerbatimChar"/>
+        </w:rPr>
+        <w:t xml:space="preserve">.Rhistory</w:t>
+      </w:r>
+      <w:r>
+        <w:br/>
+      </w:r>
+      <w:r>
+        <w:rPr>
+          <w:rStyle w:val="VerbatimChar"/>
+        </w:rPr>
+        <w:t xml:space="preserve">.Rapp.history</w:t>
+      </w:r>
+      <w:r>
+        <w:br/>
+      </w:r>
+      <w:r>
+        <w:br/>
+      </w:r>
+      <w:r>
+        <w:rPr>
+          <w:rStyle w:val="VerbatimChar"/>
+        </w:rPr>
+        <w:t xml:space="preserve"># Session Data files</w:t>
+      </w:r>
+      <w:r>
+        <w:br/>
+      </w:r>
+      <w:r>
+        <w:rPr>
+          <w:rStyle w:val="VerbatimChar"/>
+        </w:rPr>
+        <w:t xml:space="preserve">.RData</w:t>
+      </w:r>
+      <w:r>
+        <w:br/>
+      </w:r>
+      <w:r>
+        <w:br/>
+      </w:r>
+      <w:r>
+        <w:rPr>
+          <w:rStyle w:val="VerbatimChar"/>
+        </w:rPr>
+        <w:t xml:space="preserve"># User-specific files</w:t>
+      </w:r>
+      <w:r>
+        <w:br/>
+      </w:r>
+      <w:r>
+        <w:rPr>
+          <w:rStyle w:val="VerbatimChar"/>
+        </w:rPr>
+        <w:t xml:space="preserve">.Ruserdata</w:t>
+      </w:r>
+      <w:r>
+        <w:br/>
+      </w:r>
+      <w:r>
+        <w:br/>
+      </w:r>
+      <w:r>
+        <w:rPr>
+          <w:rStyle w:val="VerbatimChar"/>
+        </w:rPr>
+        <w:t xml:space="preserve"># Example code in package build process</w:t>
+      </w:r>
+      <w:r>
+        <w:br/>
+      </w:r>
+      <w:r>
+        <w:rPr>
+          <w:rStyle w:val="VerbatimChar"/>
+        </w:rPr>
+        <w:t xml:space="preserve">*-Ex.R</w:t>
+      </w:r>
+      <w:r>
+        <w:br/>
+      </w:r>
+      <w:r>
+        <w:br/>
+      </w:r>
+      <w:r>
+        <w:rPr>
+          <w:rStyle w:val="VerbatimChar"/>
+        </w:rPr>
+        <w:t xml:space="preserve"># Output files from R CMD build</w:t>
+      </w:r>
+      <w:r>
+        <w:br/>
+      </w:r>
+      <w:r>
+        <w:rPr>
+          <w:rStyle w:val="VerbatimChar"/>
+        </w:rPr>
+        <w:t xml:space="preserve">/*.tar.gz</w:t>
+      </w:r>
+      <w:r>
+        <w:br/>
+      </w:r>
+      <w:r>
+        <w:br/>
+      </w:r>
+      <w:r>
+        <w:rPr>
+          <w:rStyle w:val="VerbatimChar"/>
+        </w:rPr>
+        <w:t xml:space="preserve"># Output files from R CMD check</w:t>
+      </w:r>
+      <w:r>
+        <w:br/>
+      </w:r>
+      <w:r>
+        <w:rPr>
+          <w:rStyle w:val="VerbatimChar"/>
+        </w:rPr>
+        <w:t xml:space="preserve">/*.Rcheck/</w:t>
+      </w:r>
+      <w:r>
+        <w:br/>
+      </w:r>
+      <w:r>
+        <w:br/>
+      </w:r>
+      <w:r>
+        <w:rPr>
+          <w:rStyle w:val="VerbatimChar"/>
+        </w:rPr>
+        <w:t xml:space="preserve"># RStudio files</w:t>
+      </w:r>
+      <w:r>
+        <w:br/>
+      </w:r>
+      <w:r>
+        <w:rPr>
+          <w:rStyle w:val="VerbatimChar"/>
+        </w:rPr>
+        <w:t xml:space="preserve">.Rproj.user/</w:t>
+      </w:r>
+      <w:r>
+        <w:br/>
+      </w:r>
+      <w:r>
+        <w:br/>
+      </w:r>
+      <w:r>
+        <w:rPr>
+          <w:rStyle w:val="VerbatimChar"/>
+        </w:rPr>
+        <w:t xml:space="preserve"># produced vignettes</w:t>
+      </w:r>
+      <w:r>
+        <w:br/>
+      </w:r>
+      <w:r>
+        <w:rPr>
+          <w:rStyle w:val="VerbatimChar"/>
+        </w:rPr>
+        <w:t xml:space="preserve">vignettes/*.html</w:t>
+      </w:r>
+      <w:r>
+        <w:br/>
+      </w:r>
+      <w:r>
+        <w:rPr>
+          <w:rStyle w:val="VerbatimChar"/>
+        </w:rPr>
+        <w:t xml:space="preserve">vignettes/*.pdf</w:t>
+      </w:r>
+      <w:r>
+        <w:br/>
+      </w:r>
+      <w:r>
+        <w:br/>
+      </w:r>
+      <w:r>
+        <w:rPr>
+          <w:rStyle w:val="VerbatimChar"/>
+        </w:rPr>
+        <w:t xml:space="preserve"># OAuth2 token, see https://github.com/hadley/httr/releases/tag/v0.3</w:t>
+      </w:r>
+      <w:r>
+        <w:br/>
+      </w:r>
+      <w:r>
+        <w:rPr>
+          <w:rStyle w:val="VerbatimChar"/>
+        </w:rPr>
+        <w:t xml:space="preserve">.httr-oauth</w:t>
+      </w:r>
+      <w:r>
+        <w:br/>
+      </w:r>
+      <w:r>
+        <w:br/>
+      </w:r>
+      <w:r>
+        <w:rPr>
+          <w:rStyle w:val="VerbatimChar"/>
+        </w:rPr>
+        <w:t xml:space="preserve"># knitr and R markdown default cache directories</w:t>
+      </w:r>
+      <w:r>
+        <w:br/>
+      </w:r>
+      <w:r>
+        <w:rPr>
+          <w:rStyle w:val="VerbatimChar"/>
+        </w:rPr>
+        <w:t xml:space="preserve">*_cache/</w:t>
+      </w:r>
+      <w:r>
+        <w:br/>
+      </w:r>
+      <w:r>
+        <w:rPr>
+          <w:rStyle w:val="VerbatimChar"/>
+        </w:rPr>
+        <w:t xml:space="preserve">/cache/</w:t>
+      </w:r>
+      <w:r>
+        <w:br/>
+      </w:r>
+      <w:r>
+        <w:br/>
+      </w:r>
+      <w:r>
+        <w:rPr>
+          <w:rStyle w:val="VerbatimChar"/>
+        </w:rPr>
+        <w:t xml:space="preserve"># Temporary files created by R markdown</w:t>
+      </w:r>
+      <w:r>
+        <w:br/>
+      </w:r>
+      <w:r>
+        <w:rPr>
+          <w:rStyle w:val="VerbatimChar"/>
+        </w:rPr>
+        <w:t xml:space="preserve">*.utf8.md</w:t>
+      </w:r>
+      <w:r>
+        <w:br/>
+      </w:r>
+      <w:r>
+        <w:rPr>
+          <w:rStyle w:val="VerbatimChar"/>
+        </w:rPr>
+        <w:t xml:space="preserve">*.knit.md</w:t>
+      </w:r>
+      <w:r>
+        <w:br/>
+      </w:r>
+      <w:r>
+        <w:br/>
+      </w:r>
+      <w:r>
+        <w:rPr>
+          <w:rStyle w:val="VerbatimChar"/>
+        </w:rPr>
+        <w:t xml:space="preserve"># R Environment Variables</w:t>
+      </w:r>
+      <w:r>
+        <w:br/>
+      </w:r>
+      <w:r>
+        <w:rPr>
+          <w:rStyle w:val="VerbatimChar"/>
+        </w:rPr>
+        <w:t xml:space="preserve">.Renviron</w:t>
+      </w:r>
+    </w:p>
+    <w:bookmarkEnd w:id="70"/>
+    <w:bookmarkStart w:id="71" w:name="basic-recommendations"/>
     <w:p>
       <w:pPr>
         <w:pStyle w:val="Titre2"/>
@@ -6643,9 +7084,9 @@
         <w:t xml:space="preserve">)</w:t>
       </w:r>
     </w:p>
-    <w:bookmarkEnd w:id="67"/>
-    <w:bookmarkEnd w:id="68"/>
-    <w:bookmarkStart w:id="73" w:name="procedure-for-package-deployment"/>
+    <w:bookmarkEnd w:id="71"/>
+    <w:bookmarkEnd w:id="72"/>
+    <w:bookmarkStart w:id="77" w:name="procedure-for-package-deployment"/>
     <w:p>
       <w:pPr>
         <w:pStyle w:val="Titre1"/>
@@ -6654,7 +7095,7 @@
         <w:t xml:space="preserve">Procedure for package deployment</w:t>
       </w:r>
     </w:p>
-    <w:bookmarkStart w:id="69" w:name="new-branch-on-github"/>
+    <w:bookmarkStart w:id="73" w:name="new-branch-on-github"/>
     <w:p>
       <w:pPr>
         <w:pStyle w:val="Titre2"/>
@@ -6711,8 +7152,8 @@
         <w:t xml:space="preserve">version will allow you to avoid any conflict you may create with your colleagues using the package.</w:t>
       </w:r>
     </w:p>
-    <w:bookmarkEnd w:id="69"/>
-    <w:bookmarkStart w:id="70" w:name="working-on-the-package"/>
+    <w:bookmarkEnd w:id="73"/>
+    <w:bookmarkStart w:id="74" w:name="working-on-the-package"/>
     <w:p>
       <w:pPr>
         <w:pStyle w:val="Titre2"/>
@@ -6818,8 +7259,8 @@
         <w:t xml:space="preserve">).</w:t>
       </w:r>
     </w:p>
-    <w:bookmarkEnd w:id="70"/>
-    <w:bookmarkStart w:id="71" w:name="building"/>
+    <w:bookmarkEnd w:id="74"/>
+    <w:bookmarkStart w:id="75" w:name="building"/>
     <w:p>
       <w:pPr>
         <w:pStyle w:val="Titre2"/>
@@ -6898,8 +7339,8 @@
         <w:t xml:space="preserve">We must end up with no error, warning nor note.</w:t>
       </w:r>
     </w:p>
-    <w:bookmarkEnd w:id="71"/>
-    <w:bookmarkStart w:id="72" w:name="procedure-for-deployment"/>
+    <w:bookmarkEnd w:id="75"/>
+    <w:bookmarkStart w:id="76" w:name="procedure-for-deployment"/>
     <w:p>
       <w:pPr>
         <w:pStyle w:val="Titre2"/>
@@ -7143,9 +7584,293 @@
         <w:t xml:space="preserve">Inform the team of the new version of the package and describe the new features implemented. Please do not hesitate to share any documentation that you might have create (e.g. vignette, help page, NEWS, etc).</w:t>
       </w:r>
     </w:p>
-    <w:bookmarkEnd w:id="72"/>
-    <w:bookmarkEnd w:id="73"/>
-    <w:bookmarkStart w:id="74" w:name="conclusion"/>
+    <w:bookmarkEnd w:id="76"/>
+    <w:bookmarkEnd w:id="77"/>
+    <w:bookmarkStart w:id="78" w:name="procedure-for-code-review"/>
+    <w:p>
+      <w:pPr>
+        <w:pStyle w:val="Titre1"/>
+      </w:pPr>
+      <w:r>
+        <w:t xml:space="preserve">Procedure for code review</w:t>
+      </w:r>
+    </w:p>
+    <w:p>
+      <w:pPr>
+        <w:pStyle w:val="FirstParagraph"/>
+      </w:pPr>
+      <w:r>
+        <w:t xml:space="preserve">In a</w:t>
+      </w:r>
+      <w:r>
+        <w:t xml:space="preserve"> </w:t>
+      </w:r>
+      <w:r>
+        <w:rPr>
+          <w:bCs/>
+          <w:b/>
+        </w:rPr>
+        <w:t xml:space="preserve">peer review</w:t>
+      </w:r>
+      <w:r>
+        <w:t xml:space="preserve"> </w:t>
+      </w:r>
+      <w:r>
+        <w:t xml:space="preserve">process, author of the scripts and the reviewer go through the code together either sitting side by side, or using TeamViewer tool. The reviewer would be the one running the code and would ask tons of questions to the author!</w:t>
+      </w:r>
+    </w:p>
+    <w:p>
+      <w:pPr>
+        <w:pStyle w:val="BodyText"/>
+      </w:pPr>
+      <w:r>
+        <w:t xml:space="preserve">However, for a</w:t>
+      </w:r>
+      <w:r>
+        <w:t xml:space="preserve"> </w:t>
+      </w:r>
+      <w:r>
+        <w:rPr>
+          <w:bCs/>
+          <w:b/>
+        </w:rPr>
+        <w:t xml:space="preserve">code review</w:t>
+      </w:r>
+      <w:r>
+        <w:t xml:space="preserve"> </w:t>
+      </w:r>
+      <w:r>
+        <w:t xml:space="preserve">process, the reviewer is on her/his own, reading the code alone. In that case, communication and feedback might be trickier. Which is why we suggest to follow the process below:</w:t>
+      </w:r>
+    </w:p>
+    <w:p>
+      <w:pPr>
+        <w:numPr>
+          <w:ilvl w:val="0"/>
+          <w:numId w:val="1028"/>
+        </w:numPr>
+      </w:pPr>
+      <w:r>
+        <w:t xml:space="preserve">The reviewer:</w:t>
+      </w:r>
+    </w:p>
+    <w:p>
+      <w:pPr>
+        <w:numPr>
+          <w:ilvl w:val="1"/>
+          <w:numId w:val="1029"/>
+        </w:numPr>
+        <w:pStyle w:val="Compact"/>
+      </w:pPr>
+      <w:r>
+        <w:t xml:space="preserve">Clone the project locally on her/his computer</w:t>
+      </w:r>
+    </w:p>
+    <w:p>
+      <w:pPr>
+        <w:numPr>
+          <w:ilvl w:val="1"/>
+          <w:numId w:val="1029"/>
+        </w:numPr>
+        <w:pStyle w:val="Compact"/>
+      </w:pPr>
+      <w:r>
+        <w:t xml:space="preserve">Create a new branch that could be labelled like:</w:t>
+      </w:r>
+      <w:r>
+        <w:t xml:space="preserve"> </w:t>
+      </w:r>
+      <w:r>
+        <w:rPr>
+          <w:rStyle w:val="VerbatimChar"/>
+        </w:rPr>
+        <w:t xml:space="preserve">pr_jsw_2023-01-01</w:t>
+      </w:r>
+      <w:r>
+        <w:t xml:space="preserve"> </w:t>
+      </w:r>
+      <w:r>
+        <w:t xml:space="preserve">(standing for peer review, your trigram and the date). Remember to always pull once you are on the branch!</w:t>
+      </w:r>
+    </w:p>
+    <w:p>
+      <w:pPr>
+        <w:numPr>
+          <w:ilvl w:val="1"/>
+          <w:numId w:val="1029"/>
+        </w:numPr>
+        <w:pStyle w:val="Compact"/>
+      </w:pPr>
+      <w:r>
+        <w:t xml:space="preserve">Run the code entirely to check that it is working properly</w:t>
+      </w:r>
+    </w:p>
+    <w:p>
+      <w:pPr>
+        <w:numPr>
+          <w:ilvl w:val="1"/>
+          <w:numId w:val="1029"/>
+        </w:numPr>
+        <w:pStyle w:val="Compact"/>
+      </w:pPr>
+      <w:r>
+        <w:t xml:space="preserve">Parse the code to check for any issues or any improvements that could be suggested to the author</w:t>
+      </w:r>
+    </w:p>
+    <w:p>
+      <w:pPr>
+        <w:numPr>
+          <w:ilvl w:val="1"/>
+          <w:numId w:val="1029"/>
+        </w:numPr>
+        <w:pStyle w:val="Compact"/>
+      </w:pPr>
+      <w:r>
+        <w:t xml:space="preserve">Make suggestions directly in the code</w:t>
+      </w:r>
+    </w:p>
+    <w:p>
+      <w:pPr>
+        <w:numPr>
+          <w:ilvl w:val="2"/>
+          <w:numId w:val="1030"/>
+        </w:numPr>
+        <w:pStyle w:val="Compact"/>
+      </w:pPr>
+      <w:r>
+        <w:t xml:space="preserve">Start your comment with:</w:t>
+      </w:r>
+      <w:r>
+        <w:t xml:space="preserve"> </w:t>
+      </w:r>
+      <w:r>
+        <w:rPr>
+          <w:rStyle w:val="VerbatimChar"/>
+        </w:rPr>
+        <w:t xml:space="preserve"># PR_JSW</w:t>
+      </w:r>
+      <w:r>
+        <w:t xml:space="preserve"> </w:t>
+      </w:r>
+      <w:r>
+        <w:t xml:space="preserve">(standing for peer review and your trigram)</w:t>
+      </w:r>
+    </w:p>
+    <w:p>
+      <w:pPr>
+        <w:numPr>
+          <w:ilvl w:val="2"/>
+          <w:numId w:val="1030"/>
+        </w:numPr>
+        <w:pStyle w:val="Compact"/>
+      </w:pPr>
+      <w:r>
+        <w:t xml:space="preserve">Comment the initial code that you suggest to change, do not delete it</w:t>
+      </w:r>
+    </w:p>
+    <w:p>
+      <w:pPr>
+        <w:numPr>
+          <w:ilvl w:val="2"/>
+          <w:numId w:val="1030"/>
+        </w:numPr>
+        <w:pStyle w:val="Compact"/>
+      </w:pPr>
+      <w:r>
+        <w:t xml:space="preserve">If long comment, end your suggested paragraph with the end comment:</w:t>
+      </w:r>
+      <w:r>
+        <w:t xml:space="preserve"> </w:t>
+      </w:r>
+      <w:r>
+        <w:rPr>
+          <w:rStyle w:val="VerbatimChar"/>
+        </w:rPr>
+        <w:t xml:space="preserve"># END PR_JSW</w:t>
+      </w:r>
+    </w:p>
+    <w:p>
+      <w:pPr>
+        <w:numPr>
+          <w:ilvl w:val="1"/>
+          <w:numId w:val="1029"/>
+        </w:numPr>
+        <w:pStyle w:val="Compact"/>
+      </w:pPr>
+      <w:r>
+        <w:t xml:space="preserve">Once the review is finalised, commit suggestions in a unique Git commit so that we can easily spot the differences with the initial code by opening the commit in GitHub (as you know additions will be highlighted in green, deletions in red)</w:t>
+      </w:r>
+    </w:p>
+    <w:p>
+      <w:pPr>
+        <w:numPr>
+          <w:ilvl w:val="0"/>
+          <w:numId w:val="1028"/>
+        </w:numPr>
+      </w:pPr>
+      <w:r>
+        <w:t xml:space="preserve">The author of the code:</w:t>
+      </w:r>
+    </w:p>
+    <w:p>
+      <w:pPr>
+        <w:numPr>
+          <w:ilvl w:val="1"/>
+          <w:numId w:val="1031"/>
+        </w:numPr>
+        <w:pStyle w:val="Compact"/>
+      </w:pPr>
+      <w:r>
+        <w:t xml:space="preserve">Can now have a look at your review, and directly work on the modified version of the code (i.e., on the dedicated branch)</w:t>
+      </w:r>
+    </w:p>
+    <w:p>
+      <w:pPr>
+        <w:numPr>
+          <w:ilvl w:val="1"/>
+          <w:numId w:val="1031"/>
+        </w:numPr>
+        <w:pStyle w:val="Compact"/>
+      </w:pPr>
+      <w:r>
+        <w:t xml:space="preserve">Try to never comment on a comment 😅 better to directly chat with the person to avoid endless written discussions within the code</w:t>
+      </w:r>
+    </w:p>
+    <w:p>
+      <w:pPr>
+        <w:numPr>
+          <w:ilvl w:val="1"/>
+          <w:numId w:val="1031"/>
+        </w:numPr>
+        <w:pStyle w:val="Compact"/>
+      </w:pPr>
+      <w:r>
+        <w:t xml:space="preserve">Sort out the comments/suggestions (i.e., validate or ignore) by deleting the flag</w:t>
+      </w:r>
+      <w:r>
+        <w:t xml:space="preserve"> </w:t>
+      </w:r>
+      <w:r>
+        <w:rPr>
+          <w:rStyle w:val="VerbatimChar"/>
+        </w:rPr>
+        <w:t xml:space="preserve"># PR_CLZ</w:t>
+      </w:r>
+    </w:p>
+    <w:p>
+      <w:pPr>
+        <w:numPr>
+          <w:ilvl w:val="1"/>
+          <w:numId w:val="1031"/>
+        </w:numPr>
+        <w:pStyle w:val="Compact"/>
+      </w:pPr>
+      <w:r>
+        <w:t xml:space="preserve">Finally, create a pull request from the peer review branch to the main branch to retrieve all validated modifications</w:t>
+      </w:r>
+    </w:p>
+    <w:bookmarkEnd w:id="78"/>
+    <w:bookmarkStart w:id="79" w:name="conclusion"/>
     <w:p>
       <w:pPr>
         <w:pStyle w:val="Titre1"/>
@@ -7181,7 +7906,7 @@
         <w:t xml:space="preserve">And have fun !</w:t>
       </w:r>
     </w:p>
-    <w:bookmarkEnd w:id="74"/>
+    <w:bookmarkEnd w:id="79"/>
     <w:sectPr>
       <w:headerReference r:id="rId9" w:type="default"/>
       <w:footerReference r:id="rId10" w:type="default"/>
@@ -13089,6 +13814,18 @@
     </w:lvlOverride>
   </w:num>
   <w:num w:numId="1027">
+    <w:abstractNumId w:val="991"/>
+  </w:num>
+  <w:num w:numId="1028">
+    <w:abstractNumId w:val="991"/>
+  </w:num>
+  <w:num w:numId="1029">
+    <w:abstractNumId w:val="991"/>
+  </w:num>
+  <w:num w:numId="1030">
+    <w:abstractNumId w:val="991"/>
+  </w:num>
+  <w:num w:numId="1031">
     <w:abstractNumId w:val="991"/>
   </w:num>
 </w:numbering>

</xml_diff>

<commit_message>
Adding the agreed common rules for roxygen in-line documentation
</commit_message>
<xml_diff>
--- a/Guidelines/r_guidelines.docx
+++ b/Guidelines/r_guidelines.docx
@@ -1973,7 +1973,7 @@
     </w:p>
     <w:bookmarkEnd w:id="31"/>
     <w:bookmarkEnd w:id="32"/>
-    <w:bookmarkStart w:id="36" w:name="functions-1"/>
+    <w:bookmarkStart w:id="37" w:name="functions-1"/>
     <w:p>
       <w:pPr>
         <w:pStyle w:val="Titre1"/>
@@ -2847,8 +2847,41 @@
       </w:r>
     </w:p>
     <w:bookmarkEnd w:id="35"/>
+    <w:bookmarkStart w:id="36" w:name="function-documentation"/>
+    <w:p>
+      <w:pPr>
+        <w:pStyle w:val="Titre2"/>
+      </w:pPr>
+      <w:r>
+        <w:t xml:space="preserve">Function documentation</w:t>
+      </w:r>
+    </w:p>
+    <w:p>
+      <w:pPr>
+        <w:pStyle w:val="FirstParagraph"/>
+      </w:pPr>
+      <w:r>
+        <w:t xml:space="preserve">Please make sure that you always develop your function together with an exhaustive</w:t>
+      </w:r>
+      <w:r>
+        <w:t xml:space="preserve"> </w:t>
+      </w:r>
+      <w:r>
+        <w:rPr>
+          <w:rStyle w:val="VerbatimChar"/>
+        </w:rPr>
+        <w:t xml:space="preserve">roxygen2</w:t>
+      </w:r>
+      <w:r>
+        <w:t xml:space="preserve"> </w:t>
+      </w:r>
+      <w:r>
+        <w:t xml:space="preserve">in-line documentation, even if the function is not part of an R package. See section below [Help page with roxygen2 package].</w:t>
+      </w:r>
+    </w:p>
     <w:bookmarkEnd w:id="36"/>
-    <w:bookmarkStart w:id="39" w:name="code-documentation"/>
+    <w:bookmarkEnd w:id="37"/>
+    <w:bookmarkStart w:id="40" w:name="code-documentation"/>
     <w:p>
       <w:pPr>
         <w:pStyle w:val="Titre1"/>
@@ -2865,7 +2898,7 @@
         <w:t xml:space="preserve">There are two types of comments. Those which help to structure the code (header, section break) and those which explains your code and what you are doing.</w:t>
       </w:r>
     </w:p>
-    <w:bookmarkStart w:id="37" w:name="structure"/>
+    <w:bookmarkStart w:id="38" w:name="structure"/>
     <w:p>
       <w:pPr>
         <w:pStyle w:val="Titre2"/>
@@ -3050,8 +3083,8 @@
         <w:t xml:space="preserve"> of main.R -----------------------------------------------------------</w:t>
       </w:r>
     </w:p>
-    <w:bookmarkEnd w:id="37"/>
-    <w:bookmarkStart w:id="38" w:name="comments"/>
+    <w:bookmarkEnd w:id="38"/>
+    <w:bookmarkStart w:id="39" w:name="comments"/>
     <w:p>
       <w:pPr>
         <w:pStyle w:val="Titre2"/>
@@ -3209,9 +3242,9 @@
         <w:t xml:space="preserve">#  to build list of inconsistencies (sent to country)</w:t>
       </w:r>
     </w:p>
-    <w:bookmarkEnd w:id="38"/>
     <w:bookmarkEnd w:id="39"/>
-    <w:bookmarkStart w:id="48" w:name="r-studio-snippets"/>
+    <w:bookmarkEnd w:id="40"/>
+    <w:bookmarkStart w:id="49" w:name="r-studio-snippets"/>
     <w:p>
       <w:pPr>
         <w:pStyle w:val="Titre1"/>
@@ -3266,7 +3299,7 @@
         <w:t xml:space="preserve">Using snippets will allow you to have harmonised pieces of script/code and to avoid copy/paste from one project to another. This is particularly useful to ensure harmonised informative headers in our scripts.</w:t>
       </w:r>
     </w:p>
-    <w:bookmarkStart w:id="40" w:name="how-to-install-them"/>
+    <w:bookmarkStart w:id="41" w:name="how-to-install-them"/>
     <w:p>
       <w:pPr>
         <w:pStyle w:val="Titre2"/>
@@ -3319,8 +3352,8 @@
         <w:t xml:space="preserve">options. It will open an editor containing a file with a list of all the snippets already defined (probably the default from RStudio). Copy the code of the desired snippet, such as the [epihead] snippet below. Paste it at the end of the snippets list.</w:t>
       </w:r>
     </w:p>
-    <w:bookmarkEnd w:id="40"/>
-    <w:bookmarkStart w:id="41" w:name="caution"/>
+    <w:bookmarkEnd w:id="41"/>
+    <w:bookmarkStart w:id="42" w:name="caution"/>
     <w:p>
       <w:pPr>
         <w:pStyle w:val="Titre2"/>
@@ -3375,8 +3408,8 @@
         <w:t xml:space="preserve">If some snippets already exists in the snippet editor, remove them before pasting the new one.</w:t>
       </w:r>
     </w:p>
-    <w:bookmarkEnd w:id="41"/>
-    <w:bookmarkStart w:id="42" w:name="how-to-add-them-in-a-script"/>
+    <w:bookmarkEnd w:id="42"/>
+    <w:bookmarkStart w:id="43" w:name="how-to-add-them-in-a-script"/>
     <w:p>
       <w:pPr>
         <w:pStyle w:val="Titre2"/>
@@ -3420,8 +3453,8 @@
         <w:t xml:space="preserve">. The code saved in the corresponding snippet will be pasted in your script.</w:t>
       </w:r>
     </w:p>
-    <w:bookmarkEnd w:id="42"/>
-    <w:bookmarkStart w:id="46" w:name="useful-snippets"/>
+    <w:bookmarkEnd w:id="43"/>
+    <w:bookmarkStart w:id="47" w:name="useful-snippets"/>
     <w:p>
       <w:pPr>
         <w:pStyle w:val="Titre2"/>
@@ -3430,7 +3463,7 @@
         <w:t xml:space="preserve">Useful snippets</w:t>
       </w:r>
     </w:p>
-    <w:bookmarkStart w:id="43" w:name="epihead"/>
+    <w:bookmarkStart w:id="44" w:name="epihead"/>
     <w:p>
       <w:pPr>
         <w:pStyle w:val="Titre3"/>
@@ -3641,8 +3674,8 @@
         <w:t xml:space="preserve">  # END of SCRIPT  ----------------------------------------------------------</w:t>
       </w:r>
     </w:p>
-    <w:bookmarkEnd w:id="43"/>
-    <w:bookmarkStart w:id="44" w:name="todo"/>
+    <w:bookmarkEnd w:id="44"/>
+    <w:bookmarkStart w:id="45" w:name="todo"/>
     <w:p>
       <w:pPr>
         <w:pStyle w:val="Titre3"/>
@@ -3736,8 +3769,8 @@
         <w:t xml:space="preserve">  # -------------------------------------------------------------------------</w:t>
       </w:r>
     </w:p>
-    <w:bookmarkEnd w:id="44"/>
-    <w:bookmarkStart w:id="45" w:name="roxy"/>
+    <w:bookmarkEnd w:id="45"/>
+    <w:bookmarkStart w:id="46" w:name="roxy"/>
     <w:p>
       <w:pPr>
         <w:pStyle w:val="Titre3"/>
@@ -3912,9 +3945,9 @@
         <w:t xml:space="preserve">  #' </w:t>
       </w:r>
     </w:p>
-    <w:bookmarkEnd w:id="45"/>
     <w:bookmarkEnd w:id="46"/>
-    <w:bookmarkStart w:id="47" w:name="example-of-snippet-use"/>
+    <w:bookmarkEnd w:id="47"/>
+    <w:bookmarkStart w:id="48" w:name="example-of-snippet-use"/>
     <w:p>
       <w:pPr>
         <w:pStyle w:val="Titre2"/>
@@ -4102,9 +4135,9 @@
         <w:t xml:space="preserve"># Log version : </w:t>
       </w:r>
     </w:p>
-    <w:bookmarkEnd w:id="47"/>
     <w:bookmarkEnd w:id="48"/>
-    <w:bookmarkStart w:id="56" w:name="r-package-development"/>
+    <w:bookmarkEnd w:id="49"/>
+    <w:bookmarkStart w:id="57" w:name="r-package-development"/>
     <w:p>
       <w:pPr>
         <w:pStyle w:val="Titre1"/>
@@ -4206,7 +4239,7 @@
         <w:t xml:space="preserve">for any new function that you may include in the package.</w:t>
       </w:r>
     </w:p>
-    <w:bookmarkStart w:id="50" w:name="roxygen"/>
+    <w:bookmarkStart w:id="51" w:name="roxygen"/>
     <w:p>
       <w:pPr>
         <w:pStyle w:val="Titre2"/>
@@ -4453,7 +4486,7 @@
       <w:r>
         <w:t xml:space="preserve"> </w:t>
       </w:r>
-      <w:hyperlink r:id="rId49">
+      <w:hyperlink r:id="rId50">
         <w:r>
           <w:rPr>
             <w:rStyle w:val="Lienhypertexte"/>
@@ -4465,46 +4498,12 @@
         <w:t xml:space="preserve">.</w:t>
       </w:r>
     </w:p>
-    <w:bookmarkEnd w:id="50"/>
-    <w:bookmarkStart w:id="53" w:name="news.md-file"/>
-    <w:p>
-      <w:pPr>
-        <w:pStyle w:val="Titre2"/>
-      </w:pPr>
-      <w:r>
-        <w:rPr>
-          <w:rStyle w:val="VerbatimChar"/>
-        </w:rPr>
-        <w:t xml:space="preserve">NEWS.md</w:t>
-      </w:r>
-      <w:r>
-        <w:t xml:space="preserve"> </w:t>
-      </w:r>
-      <w:r>
-        <w:t xml:space="preserve">file</w:t>
-      </w:r>
-    </w:p>
-    <w:p>
-      <w:pPr>
-        <w:pStyle w:val="FirstParagraph"/>
-      </w:pPr>
-      <w:r>
-        <w:t xml:space="preserve">The</w:t>
-      </w:r>
-      <w:r>
-        <w:t xml:space="preserve"> </w:t>
-      </w:r>
-      <w:r>
-        <w:rPr>
-          <w:rStyle w:val="VerbatimChar"/>
-        </w:rPr>
-        <w:t xml:space="preserve">NEWS.md</w:t>
-      </w:r>
-      <w:r>
-        <w:t xml:space="preserve"> </w:t>
-      </w:r>
-      <w:r>
-        <w:t xml:space="preserve">file is aimed at existing package users to list all changes done in each release of the R package. To ensure harmonisation and consistency, please try to follow the structure below:</w:t>
+    <w:p>
+      <w:pPr>
+        <w:pStyle w:val="BodyText"/>
+      </w:pPr>
+      <w:r>
+        <w:t xml:space="preserve">In the STRAP team, we recommend the following tags:</w:t>
       </w:r>
     </w:p>
     <w:p>
@@ -4513,36 +4512,12 @@
           <w:ilvl w:val="0"/>
           <w:numId w:val="1002"/>
         </w:numPr>
-        <w:pStyle w:val="Compact"/>
-      </w:pPr>
-      <w:r>
-        <w:rPr>
-          <w:bCs/>
-          <w:b/>
-        </w:rPr>
-        <w:t xml:space="preserve">First level</w:t>
-      </w:r>
-      <w:r>
-        <w:t xml:space="preserve">, specify the version of your package including these changes, and the date of the corresponding CRAN release.</w:t>
-      </w:r>
-    </w:p>
-    <w:p>
-      <w:pPr>
-        <w:numPr>
-          <w:ilvl w:val="0"/>
-          <w:numId w:val="1002"/>
-        </w:numPr>
-        <w:pStyle w:val="Compact"/>
-      </w:pPr>
-      <w:r>
-        <w:rPr>
-          <w:bCs/>
-          <w:b/>
-        </w:rPr>
-        <w:t xml:space="preserve">Second level</w:t>
-      </w:r>
-      <w:r>
-        <w:t xml:space="preserve">, gather the changes par type:</w:t>
+      </w:pPr>
+      <w:r>
+        <w:rPr>
+          <w:rStyle w:val="VerbatimChar"/>
+        </w:rPr>
+        <w:t xml:space="preserve">Title</w:t>
       </w:r>
     </w:p>
     <w:p>
@@ -4554,7 +4529,7 @@
         <w:pStyle w:val="Compact"/>
       </w:pPr>
       <w:r>
-        <w:t xml:space="preserve">Bug fixes</w:t>
+        <w:t xml:space="preserve">Should fit on one line</w:t>
       </w:r>
     </w:p>
     <w:p>
@@ -4566,7 +4541,7 @@
         <w:pStyle w:val="Compact"/>
       </w:pPr>
       <w:r>
-        <w:t xml:space="preserve">New functions</w:t>
+        <w:t xml:space="preserve">Be written in Sentence Case</w:t>
       </w:r>
     </w:p>
     <w:p>
@@ -4578,19 +4553,7 @@
         <w:pStyle w:val="Compact"/>
       </w:pPr>
       <w:r>
-        <w:t xml:space="preserve">New features</w:t>
-      </w:r>
-    </w:p>
-    <w:p>
-      <w:pPr>
-        <w:numPr>
-          <w:ilvl w:val="1"/>
-          <w:numId w:val="1003"/>
-        </w:numPr>
-        <w:pStyle w:val="Compact"/>
-      </w:pPr>
-      <w:r>
-        <w:t xml:space="preserve">Deprecated functions/features</w:t>
+        <w:t xml:space="preserve">Not end in a full stop</w:t>
       </w:r>
     </w:p>
     <w:p>
@@ -4599,6 +4562,507 @@
           <w:ilvl w:val="0"/>
           <w:numId w:val="1002"/>
         </w:numPr>
+      </w:pPr>
+      <w:r>
+        <w:rPr>
+          <w:rStyle w:val="VerbatimChar"/>
+        </w:rPr>
+        <w:t xml:space="preserve">Description</w:t>
+      </w:r>
+    </w:p>
+    <w:p>
+      <w:pPr>
+        <w:numPr>
+          <w:ilvl w:val="1"/>
+          <w:numId w:val="1004"/>
+        </w:numPr>
+        <w:pStyle w:val="Compact"/>
+      </w:pPr>
+      <w:r>
+        <w:t xml:space="preserve">Should briefly describe what the function does</w:t>
+      </w:r>
+    </w:p>
+    <w:p>
+      <w:pPr>
+        <w:numPr>
+          <w:ilvl w:val="0"/>
+          <w:numId w:val="1002"/>
+        </w:numPr>
+      </w:pPr>
+      <w:r>
+        <w:rPr>
+          <w:rStyle w:val="VerbatimChar"/>
+        </w:rPr>
+        <w:t xml:space="preserve">Details</w:t>
+      </w:r>
+    </w:p>
+    <w:p>
+      <w:pPr>
+        <w:numPr>
+          <w:ilvl w:val="1"/>
+          <w:numId w:val="1005"/>
+        </w:numPr>
+        <w:pStyle w:val="Compact"/>
+      </w:pPr>
+      <w:r>
+        <w:t xml:space="preserve">Long section proving all necessary details</w:t>
+      </w:r>
+    </w:p>
+    <w:p>
+      <w:pPr>
+        <w:numPr>
+          <w:ilvl w:val="0"/>
+          <w:numId w:val="1002"/>
+        </w:numPr>
+      </w:pPr>
+      <w:r>
+        <w:rPr>
+          <w:rStyle w:val="VerbatimChar"/>
+        </w:rPr>
+        <w:t xml:space="preserve">@param</w:t>
+      </w:r>
+    </w:p>
+    <w:p>
+      <w:pPr>
+        <w:numPr>
+          <w:ilvl w:val="1"/>
+          <w:numId w:val="1006"/>
+        </w:numPr>
+        <w:pStyle w:val="Compact"/>
+      </w:pPr>
+      <w:r>
+        <w:t xml:space="preserve">Make sure you specify the type and format of each argument, possibly its structure too</w:t>
+      </w:r>
+    </w:p>
+    <w:p>
+      <w:pPr>
+        <w:numPr>
+          <w:ilvl w:val="1"/>
+          <w:numId w:val="1006"/>
+        </w:numPr>
+        <w:pStyle w:val="Compact"/>
+      </w:pPr>
+      <w:r>
+        <w:t xml:space="preserve">If an argument has a fixed set of possible parameters (e.g.,</w:t>
+      </w:r>
+      <w:r>
+        <w:t xml:space="preserve"> </w:t>
+      </w:r>
+      <w:r>
+        <w:t xml:space="preserve">@param</w:t>
+      </w:r>
+      <w:r>
+        <w:t xml:space="preserve"> </w:t>
+      </w:r>
+      <w:r>
+        <w:t xml:space="preserve">side Side to pad:</w:t>
+      </w:r>
+      <w:r>
+        <w:t xml:space="preserve"> </w:t>
+      </w:r>
+      <w:r>
+        <w:rPr>
+          <w:rStyle w:val="VerbatimChar"/>
+        </w:rPr>
+        <w:t xml:space="preserve">"left"</w:t>
+      </w:r>
+      <w:r>
+        <w:t xml:space="preserve"> </w:t>
+      </w:r>
+      <w:r>
+        <w:t xml:space="preserve">or</w:t>
+      </w:r>
+      <w:r>
+        <w:t xml:space="preserve"> </w:t>
+      </w:r>
+      <w:r>
+        <w:rPr>
+          <w:rStyle w:val="VerbatimChar"/>
+        </w:rPr>
+        <w:t xml:space="preserve">"right"</w:t>
+      </w:r>
+      <w:r>
+        <w:t xml:space="preserve">)</w:t>
+      </w:r>
+    </w:p>
+    <w:p>
+      <w:pPr>
+        <w:numPr>
+          <w:ilvl w:val="1"/>
+          <w:numId w:val="1006"/>
+        </w:numPr>
+        <w:pStyle w:val="Compact"/>
+      </w:pPr>
+      <w:r>
+        <w:t xml:space="preserve">What the parameter does (use complete sentences). It is important to be as exhaustive and as precise as possible.</w:t>
+      </w:r>
+    </w:p>
+    <w:p>
+      <w:pPr>
+        <w:numPr>
+          <w:ilvl w:val="1"/>
+          <w:numId w:val="1006"/>
+        </w:numPr>
+        <w:pStyle w:val="Compact"/>
+      </w:pPr>
+      <w:r>
+        <w:t xml:space="preserve">The potential default value.</w:t>
+      </w:r>
+    </w:p>
+    <w:p>
+      <w:pPr>
+        <w:numPr>
+          <w:ilvl w:val="0"/>
+          <w:numId w:val="1002"/>
+        </w:numPr>
+      </w:pPr>
+      <w:r>
+        <w:rPr>
+          <w:rStyle w:val="VerbatimChar"/>
+        </w:rPr>
+        <w:t xml:space="preserve">@returns</w:t>
+      </w:r>
+      <w:r>
+        <w:t xml:space="preserve"> </w:t>
+      </w:r>
+      <w:r>
+        <w:t xml:space="preserve">to describe the function’s expected output in terms of type/shape Function’s output is as important as its inputs!</w:t>
+      </w:r>
+    </w:p>
+    <w:p>
+      <w:pPr>
+        <w:numPr>
+          <w:ilvl w:val="0"/>
+          <w:numId w:val="1002"/>
+        </w:numPr>
+      </w:pPr>
+      <w:r>
+        <w:rPr>
+          <w:rStyle w:val="VerbatimChar"/>
+        </w:rPr>
+        <w:t xml:space="preserve">@examples</w:t>
+      </w:r>
+    </w:p>
+    <w:p>
+      <w:pPr>
+        <w:numPr>
+          <w:ilvl w:val="1"/>
+          <w:numId w:val="1007"/>
+        </w:numPr>
+        <w:pStyle w:val="Compact"/>
+      </w:pPr>
+      <w:r>
+        <w:t xml:space="preserve">Ideally, examples should demonstrate all possible conditions of use</w:t>
+      </w:r>
+    </w:p>
+    <w:p>
+      <w:pPr>
+        <w:numPr>
+          <w:ilvl w:val="1"/>
+          <w:numId w:val="1007"/>
+        </w:numPr>
+        <w:pStyle w:val="Compact"/>
+      </w:pPr>
+      <w:r>
+        <w:t xml:space="preserve">Based on a realistic dummy dataset</w:t>
+      </w:r>
+    </w:p>
+    <w:p>
+      <w:pPr>
+        <w:numPr>
+          <w:ilvl w:val="1"/>
+          <w:numId w:val="1007"/>
+        </w:numPr>
+        <w:pStyle w:val="Compact"/>
+      </w:pPr>
+      <w:r>
+        <w:t xml:space="preserve">R code needs to be executable and must work without errors as it is run when building the package</w:t>
+      </w:r>
+    </w:p>
+    <w:p>
+      <w:pPr>
+        <w:numPr>
+          <w:ilvl w:val="2"/>
+          <w:numId w:val="1008"/>
+        </w:numPr>
+        <w:pStyle w:val="Compact"/>
+      </w:pPr>
+      <w:r>
+        <w:t xml:space="preserve">Tip!!! Wrap your code with</w:t>
+      </w:r>
+      <w:r>
+        <w:t xml:space="preserve"> </w:t>
+      </w:r>
+      <w:r>
+        <w:rPr>
+          <w:rStyle w:val="VerbatimChar"/>
+        </w:rPr>
+        <w:t xml:space="preserve">\dontrun{}</w:t>
+      </w:r>
+      <w:r>
+        <w:t xml:space="preserve"> </w:t>
+      </w:r>
+      <w:r>
+        <w:t xml:space="preserve">if for illustration purposes you still need to provide the user with non executable code.</w:t>
+      </w:r>
+    </w:p>
+    <w:p>
+      <w:pPr>
+        <w:numPr>
+          <w:ilvl w:val="2"/>
+          <w:numId w:val="1008"/>
+        </w:numPr>
+        <w:pStyle w:val="Compact"/>
+      </w:pPr>
+      <w:r>
+        <w:t xml:space="preserve">Or with</w:t>
+      </w:r>
+      <w:r>
+        <w:t xml:space="preserve"> </w:t>
+      </w:r>
+      <w:r>
+        <w:rPr>
+          <w:rStyle w:val="VerbatimChar"/>
+        </w:rPr>
+        <w:t xml:space="preserve">try()</w:t>
+      </w:r>
+      <w:r>
+        <w:t xml:space="preserve"> </w:t>
+      </w:r>
+      <w:r>
+        <w:t xml:space="preserve">if you wish to show the error message</w:t>
+      </w:r>
+    </w:p>
+    <w:p>
+      <w:pPr>
+        <w:numPr>
+          <w:ilvl w:val="1"/>
+          <w:numId w:val="1007"/>
+        </w:numPr>
+        <w:pStyle w:val="Compact"/>
+      </w:pPr>
+      <w:r>
+        <w:t xml:space="preserve">If too long, then write a vignette to complement!</w:t>
+      </w:r>
+    </w:p>
+    <w:p>
+      <w:pPr>
+        <w:numPr>
+          <w:ilvl w:val="0"/>
+          <w:numId w:val="1002"/>
+        </w:numPr>
+      </w:pPr>
+      <w:r>
+        <w:rPr>
+          <w:rStyle w:val="VerbatimChar"/>
+        </w:rPr>
+        <w:t xml:space="preserve">@export</w:t>
+      </w:r>
+      <w:r>
+        <w:t xml:space="preserve"> </w:t>
+      </w:r>
+      <w:r>
+        <w:t xml:space="preserve">to export the function and make it available outside the package</w:t>
+      </w:r>
+    </w:p>
+    <w:p>
+      <w:pPr>
+        <w:numPr>
+          <w:ilvl w:val="0"/>
+          <w:numId w:val="1002"/>
+        </w:numPr>
+      </w:pPr>
+      <w:r>
+        <w:rPr>
+          <w:rStyle w:val="VerbatimChar"/>
+        </w:rPr>
+        <w:t xml:space="preserve">@authors</w:t>
+      </w:r>
+      <w:r>
+        <w:t xml:space="preserve"> </w:t>
+      </w:r>
+      <w:r>
+        <w:t xml:space="preserve">to specify that you wrote this function</w:t>
+      </w:r>
+    </w:p>
+    <w:p>
+      <w:pPr>
+        <w:numPr>
+          <w:ilvl w:val="0"/>
+          <w:numId w:val="1002"/>
+        </w:numPr>
+      </w:pPr>
+      <w:r>
+        <w:rPr>
+          <w:rStyle w:val="VerbatimChar"/>
+        </w:rPr>
+        <w:t xml:space="preserve">@seelaso</w:t>
+      </w:r>
+      <w:r>
+        <w:t xml:space="preserve"> </w:t>
+      </w:r>
+      <w:r>
+        <w:t xml:space="preserve">to add a link to other function’s help page or URLs</w:t>
+      </w:r>
+    </w:p>
+    <w:p>
+      <w:pPr>
+        <w:numPr>
+          <w:ilvl w:val="1"/>
+          <w:numId w:val="1009"/>
+        </w:numPr>
+      </w:pPr>
+      <w:r>
+        <w:t xml:space="preserve">Link to another help page:</w:t>
+      </w:r>
+      <w:r>
+        <w:t xml:space="preserve"> </w:t>
+      </w:r>
+      <w:r>
+        <w:rPr>
+          <w:rStyle w:val="VerbatimChar"/>
+        </w:rPr>
+        <w:t xml:space="preserve">[ggplot()]</w:t>
+      </w:r>
+      <w:r>
+        <w:t xml:space="preserve"> </w:t>
+      </w:r>
+      <w:r>
+        <w:t xml:space="preserve">or</w:t>
+      </w:r>
+      <w:r>
+        <w:t xml:space="preserve"> </w:t>
+      </w:r>
+      <w:r>
+        <w:rPr>
+          <w:rStyle w:val="VerbatimChar"/>
+        </w:rPr>
+        <w:t xml:space="preserve">\link{ggplot}</w:t>
+      </w:r>
+    </w:p>
+    <w:p>
+      <w:pPr>
+        <w:numPr>
+          <w:ilvl w:val="1"/>
+          <w:numId w:val="1009"/>
+        </w:numPr>
+      </w:pPr>
+      <w:r>
+        <w:t xml:space="preserve">Any link</w:t>
+      </w:r>
+      <w:r>
+        <w:t xml:space="preserve"> </w:t>
+      </w:r>
+      <w:r>
+        <w:rPr>
+          <w:rStyle w:val="VerbatimChar"/>
+        </w:rPr>
+        <w:t xml:space="preserve">\url{../.html}</w:t>
+      </w:r>
+      <w:r>
+        <w:t xml:space="preserve"> </w:t>
+      </w:r>
+      <w:r>
+        <w:t xml:space="preserve">or</w:t>
+      </w:r>
+      <w:r>
+        <w:t xml:space="preserve"> </w:t>
+      </w:r>
+      <w:r>
+        <w:rPr>
+          <w:rStyle w:val="VerbatimChar"/>
+        </w:rPr>
+        <w:t xml:space="preserve">\href{.../.html}{display}</w:t>
+      </w:r>
+    </w:p>
+    <w:p>
+      <w:pPr>
+        <w:numPr>
+          <w:ilvl w:val="1"/>
+          <w:numId w:val="1009"/>
+        </w:numPr>
+      </w:pPr>
+      <w:r>
+        <w:t xml:space="preserve">Reference to the vignette - Either the code to run to access it:</w:t>
+      </w:r>
+      <w:r>
+        <w:br/>
+      </w:r>
+      <w:r>
+        <w:rPr>
+          <w:rStyle w:val="VerbatimChar"/>
+        </w:rPr>
+        <w:t xml:space="preserve">For more details see the help vignette: \code{vignette("xlsxUtils", package = "epiuf")}</w:t>
+      </w:r>
+    </w:p>
+    <w:p>
+      <w:pPr>
+        <w:numPr>
+          <w:ilvl w:val="1"/>
+          <w:numId w:val="1009"/>
+        </w:numPr>
+      </w:pPr>
+      <w:r>
+        <w:t xml:space="preserve">Or the link to the vignette:</w:t>
+      </w:r>
+      <w:r>
+        <w:br/>
+      </w:r>
+      <w:r>
+        <w:rPr>
+          <w:rStyle w:val="VerbatimChar"/>
+        </w:rPr>
+        <w:t xml:space="preserve">For more details see the link below to access the vignette: \href{../doc/xlsxUtils.html}{\code{vignette("xlsxUtils")}}</w:t>
+      </w:r>
+    </w:p>
+    <w:bookmarkEnd w:id="51"/>
+    <w:bookmarkStart w:id="54" w:name="news.md-file"/>
+    <w:p>
+      <w:pPr>
+        <w:pStyle w:val="Titre2"/>
+      </w:pPr>
+      <w:r>
+        <w:rPr>
+          <w:rStyle w:val="VerbatimChar"/>
+        </w:rPr>
+        <w:t xml:space="preserve">NEWS.md</w:t>
+      </w:r>
+      <w:r>
+        <w:t xml:space="preserve"> </w:t>
+      </w:r>
+      <w:r>
+        <w:t xml:space="preserve">file</w:t>
+      </w:r>
+    </w:p>
+    <w:p>
+      <w:pPr>
+        <w:pStyle w:val="FirstParagraph"/>
+      </w:pPr>
+      <w:r>
+        <w:t xml:space="preserve">The</w:t>
+      </w:r>
+      <w:r>
+        <w:t xml:space="preserve"> </w:t>
+      </w:r>
+      <w:r>
+        <w:rPr>
+          <w:rStyle w:val="VerbatimChar"/>
+        </w:rPr>
+        <w:t xml:space="preserve">NEWS.md</w:t>
+      </w:r>
+      <w:r>
+        <w:t xml:space="preserve"> </w:t>
+      </w:r>
+      <w:r>
+        <w:t xml:space="preserve">file is aimed at existing package users to list all changes done in each release of the R package. To ensure harmonisation and consistency, please try to follow the structure below:</w:t>
+      </w:r>
+    </w:p>
+    <w:p>
+      <w:pPr>
+        <w:numPr>
+          <w:ilvl w:val="0"/>
+          <w:numId w:val="1010"/>
+        </w:numPr>
         <w:pStyle w:val="Compact"/>
       </w:pPr>
       <w:r>
@@ -4606,6 +5070,92 @@
           <w:bCs/>
           <w:b/>
         </w:rPr>
+        <w:t xml:space="preserve">First level</w:t>
+      </w:r>
+      <w:r>
+        <w:t xml:space="preserve">, specify the version of your package including these changes, and the date of the corresponding CRAN release.</w:t>
+      </w:r>
+    </w:p>
+    <w:p>
+      <w:pPr>
+        <w:numPr>
+          <w:ilvl w:val="0"/>
+          <w:numId w:val="1010"/>
+        </w:numPr>
+        <w:pStyle w:val="Compact"/>
+      </w:pPr>
+      <w:r>
+        <w:rPr>
+          <w:bCs/>
+          <w:b/>
+        </w:rPr>
+        <w:t xml:space="preserve">Second level</w:t>
+      </w:r>
+      <w:r>
+        <w:t xml:space="preserve">, gather the changes par type:</w:t>
+      </w:r>
+    </w:p>
+    <w:p>
+      <w:pPr>
+        <w:numPr>
+          <w:ilvl w:val="1"/>
+          <w:numId w:val="1011"/>
+        </w:numPr>
+        <w:pStyle w:val="Compact"/>
+      </w:pPr>
+      <w:r>
+        <w:t xml:space="preserve">Bug fixes</w:t>
+      </w:r>
+    </w:p>
+    <w:p>
+      <w:pPr>
+        <w:numPr>
+          <w:ilvl w:val="1"/>
+          <w:numId w:val="1011"/>
+        </w:numPr>
+        <w:pStyle w:val="Compact"/>
+      </w:pPr>
+      <w:r>
+        <w:t xml:space="preserve">New functions</w:t>
+      </w:r>
+    </w:p>
+    <w:p>
+      <w:pPr>
+        <w:numPr>
+          <w:ilvl w:val="1"/>
+          <w:numId w:val="1011"/>
+        </w:numPr>
+        <w:pStyle w:val="Compact"/>
+      </w:pPr>
+      <w:r>
+        <w:t xml:space="preserve">New features</w:t>
+      </w:r>
+    </w:p>
+    <w:p>
+      <w:pPr>
+        <w:numPr>
+          <w:ilvl w:val="1"/>
+          <w:numId w:val="1011"/>
+        </w:numPr>
+        <w:pStyle w:val="Compact"/>
+      </w:pPr>
+      <w:r>
+        <w:t xml:space="preserve">Deprecated functions/features</w:t>
+      </w:r>
+    </w:p>
+    <w:p>
+      <w:pPr>
+        <w:numPr>
+          <w:ilvl w:val="0"/>
+          <w:numId w:val="1010"/>
+        </w:numPr>
+        <w:pStyle w:val="Compact"/>
+      </w:pPr>
+      <w:r>
+        <w:rPr>
+          <w:bCs/>
+          <w:b/>
+        </w:rPr>
         <w:t xml:space="preserve">Third level</w:t>
       </w:r>
       <w:r>
@@ -4675,7 +5225,7 @@
       <w:r>
         <w:t xml:space="preserve"> </w:t>
       </w:r>
-      <w:hyperlink r:id="rId51">
+      <w:hyperlink r:id="rId52">
         <w:r>
           <w:rPr>
             <w:rStyle w:val="Lienhypertexte"/>
@@ -4712,7 +5262,7 @@
       <w:r>
         <w:t xml:space="preserve"> </w:t>
       </w:r>
-      <w:hyperlink r:id="rId52">
+      <w:hyperlink r:id="rId53">
         <w:r>
           <w:rPr>
             <w:rStyle w:val="Lienhypertexte"/>
@@ -4762,8 +5312,8 @@
         <w:t xml:space="preserve">file.</w:t>
       </w:r>
     </w:p>
-    <w:bookmarkEnd w:id="53"/>
-    <w:bookmarkStart w:id="55" w:name="testthat"/>
+    <w:bookmarkEnd w:id="54"/>
+    <w:bookmarkStart w:id="56" w:name="testthat"/>
     <w:p>
       <w:pPr>
         <w:pStyle w:val="Titre2"/>
@@ -4820,7 +5370,7 @@
       <w:r>
         <w:t xml:space="preserve"> </w:t>
       </w:r>
-      <w:hyperlink r:id="rId54">
+      <w:hyperlink r:id="rId55">
         <w:r>
           <w:rPr>
             <w:rStyle w:val="Lienhypertexte"/>
@@ -4832,9 +5382,9 @@
         <w:t xml:space="preserve">.</w:t>
       </w:r>
     </w:p>
-    <w:bookmarkEnd w:id="55"/>
     <w:bookmarkEnd w:id="56"/>
-    <w:bookmarkStart w:id="79" w:name="git-and-github"/>
+    <w:bookmarkEnd w:id="57"/>
+    <w:bookmarkStart w:id="82" w:name="git-and-github"/>
     <w:p>
       <w:pPr>
         <w:pStyle w:val="Titre1"/>
@@ -4853,7 +5403,7 @@
       <w:r>
         <w:t xml:space="preserve"> </w:t>
       </w:r>
-      <w:hyperlink r:id="rId57">
+      <w:hyperlink r:id="rId58">
         <w:r>
           <w:rPr>
             <w:rStyle w:val="Lienhypertexte"/>
@@ -4875,7 +5425,7 @@
       <w:r>
         <w:t xml:space="preserve"> </w:t>
       </w:r>
-      <w:hyperlink r:id="rId58">
+      <w:hyperlink r:id="rId59">
         <w:r>
           <w:rPr>
             <w:rStyle w:val="Lienhypertexte"/>
@@ -4887,7 +5437,7 @@
         <w:t xml:space="preserve">.</w:t>
       </w:r>
     </w:p>
-    <w:bookmarkStart w:id="62" w:name="in-a-nutshell"/>
+    <w:bookmarkStart w:id="63" w:name="in-a-nutshell"/>
     <w:p>
       <w:pPr>
         <w:pStyle w:val="Titre2"/>
@@ -4918,7 +5468,7 @@
       <w:pPr>
         <w:numPr>
           <w:ilvl w:val="0"/>
-          <w:numId w:val="1004"/>
+          <w:numId w:val="1012"/>
         </w:numPr>
         <w:pStyle w:val="Compact"/>
       </w:pPr>
@@ -4930,7 +5480,7 @@
       <w:pPr>
         <w:numPr>
           <w:ilvl w:val="1"/>
-          <w:numId w:val="1005"/>
+          <w:numId w:val="1013"/>
         </w:numPr>
         <w:pStyle w:val="Compact"/>
       </w:pPr>
@@ -4942,7 +5492,7 @@
       <w:pPr>
         <w:numPr>
           <w:ilvl w:val="0"/>
-          <w:numId w:val="1004"/>
+          <w:numId w:val="1012"/>
         </w:numPr>
         <w:pStyle w:val="Compact"/>
       </w:pPr>
@@ -4954,7 +5504,7 @@
       <w:pPr>
         <w:numPr>
           <w:ilvl w:val="0"/>
-          <w:numId w:val="1004"/>
+          <w:numId w:val="1012"/>
         </w:numPr>
         <w:pStyle w:val="Compact"/>
       </w:pPr>
@@ -4966,7 +5516,7 @@
       <w:pPr>
         <w:numPr>
           <w:ilvl w:val="0"/>
-          <w:numId w:val="1004"/>
+          <w:numId w:val="1012"/>
         </w:numPr>
         <w:pStyle w:val="Compact"/>
       </w:pPr>
@@ -4978,7 +5528,7 @@
       <w:pPr>
         <w:numPr>
           <w:ilvl w:val="0"/>
-          <w:numId w:val="1004"/>
+          <w:numId w:val="1012"/>
         </w:numPr>
         <w:pStyle w:val="Compact"/>
       </w:pPr>
@@ -4990,7 +5540,7 @@
       <w:pPr>
         <w:numPr>
           <w:ilvl w:val="1"/>
-          <w:numId w:val="1006"/>
+          <w:numId w:val="1014"/>
         </w:numPr>
         <w:pStyle w:val="Compact"/>
       </w:pPr>
@@ -5027,7 +5577,7 @@
       <w:pPr>
         <w:numPr>
           <w:ilvl w:val="0"/>
-          <w:numId w:val="1007"/>
+          <w:numId w:val="1015"/>
         </w:numPr>
         <w:pStyle w:val="Compact"/>
       </w:pPr>
@@ -5039,7 +5589,7 @@
       <w:pPr>
         <w:numPr>
           <w:ilvl w:val="0"/>
-          <w:numId w:val="1007"/>
+          <w:numId w:val="1015"/>
         </w:numPr>
         <w:pStyle w:val="Compact"/>
       </w:pPr>
@@ -5051,7 +5601,7 @@
       <w:pPr>
         <w:numPr>
           <w:ilvl w:val="0"/>
-          <w:numId w:val="1007"/>
+          <w:numId w:val="1015"/>
         </w:numPr>
         <w:pStyle w:val="Compact"/>
       </w:pPr>
@@ -5092,18 +5642,18 @@
           <wp:inline>
             <wp:extent cx="6108700" cy="2213917"/>
             <wp:effectExtent b="0" l="0" r="0" t="0"/>
-            <wp:docPr descr="Figure 1. Workflow around R, R Studio, Git and GitHub" title="" id="60" name="Picture"/>
+            <wp:docPr descr="Figure 1. Workflow around R, R Studio, Git and GitHub" title="" id="61" name="Picture"/>
             <a:graphic>
               <a:graphicData uri="http://schemas.openxmlformats.org/drawingml/2006/picture">
                 <pic:pic>
                   <pic:nvPicPr>
-                    <pic:cNvPr descr="images/RGitHubWorkflow.png" id="61" name="Picture"/>
+                    <pic:cNvPr descr="images/RGitHubWorkflow.png" id="62" name="Picture"/>
                     <pic:cNvPicPr>
                       <a:picLocks noChangeArrowheads="1" noChangeAspect="1"/>
                     </pic:cNvPicPr>
                   </pic:nvPicPr>
                   <pic:blipFill>
-                    <a:blip r:embed="rId59"/>
+                    <a:blip r:embed="rId60"/>
                     <a:stretch>
                       <a:fillRect/>
                     </a:stretch>
@@ -5195,421 +5745,12 @@
       <w:pPr>
         <w:numPr>
           <w:ilvl w:val="0"/>
-          <w:numId w:val="1008"/>
+          <w:numId w:val="1016"/>
         </w:numPr>
         <w:pStyle w:val="Compact"/>
       </w:pPr>
       <w:r>
         <w:t xml:space="preserve">One repo for each R project</w:t>
-      </w:r>
-    </w:p>
-    <w:p>
-      <w:pPr>
-        <w:numPr>
-          <w:ilvl w:val="0"/>
-          <w:numId w:val="1008"/>
-        </w:numPr>
-        <w:pStyle w:val="Compact"/>
-      </w:pPr>
-      <w:r>
-        <w:t xml:space="preserve">It is a collection of all the files of the project</w:t>
-      </w:r>
-    </w:p>
-    <w:p>
-      <w:pPr>
-        <w:numPr>
-          <w:ilvl w:val="1"/>
-          <w:numId w:val="1009"/>
-        </w:numPr>
-        <w:pStyle w:val="Compact"/>
-      </w:pPr>
-      <w:r>
-        <w:t xml:space="preserve">Personal data, access information, passwords should not be pushed to GitHub (see .gitignore file)</w:t>
-      </w:r>
-    </w:p>
-    <w:p>
-      <w:pPr>
-        <w:numPr>
-          <w:ilvl w:val="0"/>
-          <w:numId w:val="1008"/>
-        </w:numPr>
-        <w:pStyle w:val="Compact"/>
-      </w:pPr>
-      <w:r>
-        <w:t xml:space="preserve">It includes all the history of those files (who, when, what)</w:t>
-      </w:r>
-    </w:p>
-    <w:p>
-      <w:pPr>
-        <w:numPr>
-          <w:ilvl w:val="0"/>
-          <w:numId w:val="1008"/>
-        </w:numPr>
-        <w:pStyle w:val="Compact"/>
-      </w:pPr>
-      <w:r>
-        <w:t xml:space="preserve">“</w:t>
-      </w:r>
-      <w:r>
-        <w:t xml:space="preserve">Public</w:t>
-      </w:r>
-      <w:r>
-        <w:t xml:space="preserve">”</w:t>
-      </w:r>
-      <w:r>
-        <w:t xml:space="preserve"> </w:t>
-      </w:r>
-      <w:r>
-        <w:t xml:space="preserve">or</w:t>
-      </w:r>
-      <w:r>
-        <w:t xml:space="preserve"> </w:t>
-      </w:r>
-      <w:r>
-        <w:t xml:space="preserve">“</w:t>
-      </w:r>
-      <w:r>
-        <w:t xml:space="preserve">Private</w:t>
-      </w:r>
-      <w:r>
-        <w:t xml:space="preserve">”</w:t>
-      </w:r>
-      <w:r>
-        <w:t xml:space="preserve"> </w:t>
-      </w:r>
-      <w:r>
-        <w:t xml:space="preserve">repository: if public, your work will be publicly accessible to anyone online.</w:t>
-      </w:r>
-    </w:p>
-    <w:p>
-      <w:pPr>
-        <w:numPr>
-          <w:ilvl w:val="1"/>
-          <w:numId w:val="1010"/>
-        </w:numPr>
-        <w:pStyle w:val="Compact"/>
-      </w:pPr>
-      <w:r>
-        <w:t xml:space="preserve">Use Epiconcept GitHub workspace and private repositories to ensure privacy.</w:t>
-      </w:r>
-    </w:p>
-    <w:p>
-      <w:pPr>
-        <w:pStyle w:val="FirstParagraph"/>
-      </w:pPr>
-      <w:r>
-        <w:rPr>
-          <w:bCs/>
-          <w:b/>
-        </w:rPr>
-        <w:t xml:space="preserve">Clone</w:t>
-      </w:r>
-      <w:r>
-        <w:t xml:space="preserve"> </w:t>
-      </w:r>
-      <w:r>
-        <w:t xml:space="preserve">an existing repository to download all available files locally on your computer.</w:t>
-      </w:r>
-    </w:p>
-    <w:p>
-      <w:pPr>
-        <w:pStyle w:val="BodyText"/>
-      </w:pPr>
-      <w:r>
-        <w:rPr>
-          <w:bCs/>
-          <w:b/>
-        </w:rPr>
-        <w:t xml:space="preserve">Commit</w:t>
-      </w:r>
-      <w:r>
-        <w:t xml:space="preserve"> </w:t>
-      </w:r>
-      <w:r>
-        <w:t xml:space="preserve">any changes you make on a regular basis:</w:t>
-      </w:r>
-    </w:p>
-    <w:p>
-      <w:pPr>
-        <w:numPr>
-          <w:ilvl w:val="0"/>
-          <w:numId w:val="1011"/>
-        </w:numPr>
-        <w:pStyle w:val="Compact"/>
-      </w:pPr>
-      <w:r>
-        <w:t xml:space="preserve">‘</w:t>
-      </w:r>
-      <w:r>
-        <w:t xml:space="preserve">I commited</w:t>
-      </w:r>
-      <w:r>
-        <w:t xml:space="preserve">’</w:t>
-      </w:r>
-      <w:r>
-        <w:t xml:space="preserve"> </w:t>
-      </w:r>
-      <w:r>
-        <w:t xml:space="preserve">/</w:t>
-      </w:r>
-      <w:r>
-        <w:t xml:space="preserve"> </w:t>
-      </w:r>
-      <w:r>
-        <w:t xml:space="preserve">‘</w:t>
-      </w:r>
-      <w:r>
-        <w:t xml:space="preserve">I made a new commit</w:t>
-      </w:r>
-      <w:r>
-        <w:t xml:space="preserve">’</w:t>
-      </w:r>
-      <w:r>
-        <w:t xml:space="preserve">: creating a new snapshot of the project</w:t>
-      </w:r>
-    </w:p>
-    <w:p>
-      <w:pPr>
-        <w:numPr>
-          <w:ilvl w:val="0"/>
-          <w:numId w:val="1011"/>
-        </w:numPr>
-        <w:pStyle w:val="Compact"/>
-      </w:pPr>
-      <w:r>
-        <w:t xml:space="preserve">A commit is like a batch of changes in your code with which you are happy</w:t>
-      </w:r>
-    </w:p>
-    <w:p>
-      <w:pPr>
-        <w:numPr>
-          <w:ilvl w:val="0"/>
-          <w:numId w:val="1011"/>
-        </w:numPr>
-        <w:pStyle w:val="Compact"/>
-      </w:pPr>
-      <w:r>
-        <w:t xml:space="preserve">It contains who, when, what changed since the latest version</w:t>
-      </w:r>
-    </w:p>
-    <w:p>
-      <w:pPr>
-        <w:numPr>
-          <w:ilvl w:val="0"/>
-          <w:numId w:val="1011"/>
-        </w:numPr>
-        <w:pStyle w:val="Compact"/>
-      </w:pPr>
-      <w:r>
-        <w:t xml:space="preserve">The commit message is crucial, it is the title of the corresponding batch of changes</w:t>
-      </w:r>
-    </w:p>
-    <w:p>
-      <w:pPr>
-        <w:numPr>
-          <w:ilvl w:val="1"/>
-          <w:numId w:val="1012"/>
-        </w:numPr>
-      </w:pPr>
-      <w:r>
-        <w:t xml:space="preserve">Need to be detailed enough, but not too long</w:t>
-      </w:r>
-    </w:p>
-    <w:p>
-      <w:pPr>
-        <w:numPr>
-          <w:ilvl w:val="1"/>
-          <w:numId w:val="1012"/>
-        </w:numPr>
-      </w:pPr>
-      <w:r>
-        <w:t xml:space="preserve">Use the proper keywords</w:t>
-      </w:r>
-    </w:p>
-    <w:p>
-      <w:pPr>
-        <w:numPr>
-          <w:ilvl w:val="1"/>
-          <w:numId w:val="1012"/>
-        </w:numPr>
-      </w:pPr>
-      <w:r>
-        <w:rPr>
-          <w:iCs/>
-          <w:i/>
-        </w:rPr>
-        <w:t xml:space="preserve">Some examples</w:t>
-      </w:r>
-    </w:p>
-    <w:p>
-      <w:pPr>
-        <w:numPr>
-          <w:ilvl w:val="2"/>
-          <w:numId w:val="1013"/>
-        </w:numPr>
-        <w:pStyle w:val="Compact"/>
-      </w:pPr>
-      <w:r>
-        <w:rPr>
-          <w:iCs/>
-          <w:i/>
-        </w:rPr>
-        <w:t xml:space="preserve">“</w:t>
-      </w:r>
-      <w:r>
-        <w:rPr>
-          <w:iCs/>
-          <w:i/>
-        </w:rPr>
-        <w:t xml:space="preserve">Recoding of VaccStatus changed because of change in the country strategy, minimum delay between two doses is now 14 days</w:t>
-      </w:r>
-      <w:r>
-        <w:rPr>
-          <w:iCs/>
-          <w:i/>
-        </w:rPr>
-        <w:t xml:space="preserve">”</w:t>
-      </w:r>
-    </w:p>
-    <w:p>
-      <w:pPr>
-        <w:numPr>
-          <w:ilvl w:val="2"/>
-          <w:numId w:val="1013"/>
-        </w:numPr>
-        <w:pStyle w:val="Compact"/>
-      </w:pPr>
-      <w:r>
-        <w:rPr>
-          <w:iCs/>
-          <w:i/>
-        </w:rPr>
-        <w:t xml:space="preserve">“</w:t>
-      </w:r>
-      <w:r>
-        <w:rPr>
-          <w:iCs/>
-          <w:i/>
-        </w:rPr>
-        <w:t xml:space="preserve">Parameters added to printIDCond() function to suppress message if no records satisfy the condition</w:t>
-      </w:r>
-      <w:r>
-        <w:rPr>
-          <w:iCs/>
-          <w:i/>
-        </w:rPr>
-        <w:t xml:space="preserve">”</w:t>
-      </w:r>
-    </w:p>
-    <w:p>
-      <w:pPr>
-        <w:pStyle w:val="FirstParagraph"/>
-      </w:pPr>
-      <w:r>
-        <w:rPr>
-          <w:bCs/>
-          <w:b/>
-        </w:rPr>
-        <w:t xml:space="preserve">Push</w:t>
-      </w:r>
-      <w:r>
-        <w:t xml:space="preserve"> </w:t>
-      </w:r>
-      <w:r>
-        <w:t xml:space="preserve">your changes to GitHub:</w:t>
-      </w:r>
-    </w:p>
-    <w:p>
-      <w:pPr>
-        <w:numPr>
-          <w:ilvl w:val="0"/>
-          <w:numId w:val="1014"/>
-        </w:numPr>
-        <w:pStyle w:val="Compact"/>
-      </w:pPr>
-      <w:r>
-        <w:t xml:space="preserve">Your commit stays locally on your computer</w:t>
-      </w:r>
-    </w:p>
-    <w:p>
-      <w:pPr>
-        <w:numPr>
-          <w:ilvl w:val="0"/>
-          <w:numId w:val="1014"/>
-        </w:numPr>
-        <w:pStyle w:val="Compact"/>
-      </w:pPr>
-      <w:r>
-        <w:t xml:space="preserve">Pushing is the process of adding your local changes gathered within a commit to the remote repository on GitHub</w:t>
-      </w:r>
-    </w:p>
-    <w:p>
-      <w:pPr>
-        <w:pStyle w:val="FirstParagraph"/>
-      </w:pPr>
-      <w:r>
-        <w:t xml:space="preserve">Remember to regularly</w:t>
-      </w:r>
-      <w:r>
-        <w:t xml:space="preserve"> </w:t>
-      </w:r>
-      <w:r>
-        <w:rPr>
-          <w:bCs/>
-          <w:b/>
-        </w:rPr>
-        <w:t xml:space="preserve">pull</w:t>
-      </w:r>
-      <w:r>
-        <w:t xml:space="preserve"> </w:t>
-      </w:r>
-      <w:r>
-        <w:t xml:space="preserve">any modified files available on GitHub that have not been updated locally on your computer yet:</w:t>
-      </w:r>
-    </w:p>
-    <w:p>
-      <w:pPr>
-        <w:numPr>
-          <w:ilvl w:val="0"/>
-          <w:numId w:val="1015"/>
-        </w:numPr>
-        <w:pStyle w:val="Compact"/>
-      </w:pPr>
-      <w:r>
-        <w:t xml:space="preserve">It is the process of downloading commits that do not exist on your computer, from the remote repository (e.g., including work done by others, or by yourself on a different computer)</w:t>
-      </w:r>
-    </w:p>
-    <w:p>
-      <w:pPr>
-        <w:numPr>
-          <w:ilvl w:val="0"/>
-          <w:numId w:val="1015"/>
-        </w:numPr>
-        <w:pStyle w:val="Compact"/>
-      </w:pPr>
-      <w:r>
-        <w:t xml:space="preserve">If you are working with other collaborators on the same project, you need to pull the latest version of the project available on its GitHub repository quite often</w:t>
-      </w:r>
-    </w:p>
-    <w:p>
-      <w:pPr>
-        <w:pStyle w:val="FirstParagraph"/>
-      </w:pPr>
-      <w:r>
-        <w:t xml:space="preserve">When more than one person is working one the same project, it is recommended to use</w:t>
-      </w:r>
-      <w:r>
-        <w:t xml:space="preserve"> </w:t>
-      </w:r>
-      <w:r>
-        <w:rPr>
-          <w:bCs/>
-          <w:b/>
-        </w:rPr>
-        <w:t xml:space="preserve">branches</w:t>
-      </w:r>
-      <w:r>
-        <w:t xml:space="preserve">:</w:t>
       </w:r>
     </w:p>
     <w:p>
@@ -5621,7 +5762,7 @@
         <w:pStyle w:val="Compact"/>
       </w:pPr>
       <w:r>
-        <w:t xml:space="preserve">A branch is the recommended place to work</w:t>
+        <w:t xml:space="preserve">It is a collection of all the files of the project</w:t>
       </w:r>
     </w:p>
     <w:p>
@@ -5633,37 +5774,7 @@
         <w:pStyle w:val="Compact"/>
       </w:pPr>
       <w:r>
-        <w:t xml:space="preserve">The</w:t>
-      </w:r>
-      <w:r>
-        <w:t xml:space="preserve"> </w:t>
-      </w:r>
-      <w:r>
-        <w:t xml:space="preserve">‘</w:t>
-      </w:r>
-      <w:r>
-        <w:t xml:space="preserve">main</w:t>
-      </w:r>
-      <w:r>
-        <w:t xml:space="preserve">’</w:t>
-      </w:r>
-      <w:r>
-        <w:t xml:space="preserve"> </w:t>
-      </w:r>
-      <w:r>
-        <w:t xml:space="preserve">branch (default) is usually where you have the living project</w:t>
-      </w:r>
-    </w:p>
-    <w:p>
-      <w:pPr>
-        <w:numPr>
-          <w:ilvl w:val="1"/>
-          <w:numId w:val="1017"/>
-        </w:numPr>
-        <w:pStyle w:val="Compact"/>
-      </w:pPr>
-      <w:r>
-        <w:t xml:space="preserve">The other branches are usually where the work in progress is (i.e., WIP)</w:t>
+        <w:t xml:space="preserve">Personal data, access information, passwords should not be pushed to GitHub (see .gitignore file)</w:t>
       </w:r>
     </w:p>
     <w:p>
@@ -5675,25 +5786,7 @@
         <w:pStyle w:val="Compact"/>
       </w:pPr>
       <w:r>
-        <w:t xml:space="preserve">They allow us to keep the</w:t>
-      </w:r>
-      <w:r>
-        <w:t xml:space="preserve"> </w:t>
-      </w:r>
-      <w:r>
-        <w:t xml:space="preserve">‘</w:t>
-      </w:r>
-      <w:r>
-        <w:t xml:space="preserve">main</w:t>
-      </w:r>
-      <w:r>
-        <w:t xml:space="preserve">’</w:t>
-      </w:r>
-      <w:r>
-        <w:t xml:space="preserve"> </w:t>
-      </w:r>
-      <w:r>
-        <w:t xml:space="preserve">branch working while preparing a new version</w:t>
+        <w:t xml:space="preserve">It includes all the history of those files (who, when, what)</w:t>
       </w:r>
     </w:p>
     <w:p>
@@ -5705,214 +5798,49 @@
         <w:pStyle w:val="Compact"/>
       </w:pPr>
       <w:r>
-        <w:t xml:space="preserve">If something goes wrong, just cancel the branch</w:t>
+        <w:t xml:space="preserve">“</w:t>
+      </w:r>
+      <w:r>
+        <w:t xml:space="preserve">Public</w:t>
+      </w:r>
+      <w:r>
+        <w:t xml:space="preserve">”</w:t>
+      </w:r>
+      <w:r>
+        <w:t xml:space="preserve"> </w:t>
+      </w:r>
+      <w:r>
+        <w:t xml:space="preserve">or</w:t>
+      </w:r>
+      <w:r>
+        <w:t xml:space="preserve"> </w:t>
+      </w:r>
+      <w:r>
+        <w:t xml:space="preserve">“</w:t>
+      </w:r>
+      <w:r>
+        <w:t xml:space="preserve">Private</w:t>
+      </w:r>
+      <w:r>
+        <w:t xml:space="preserve">”</w:t>
+      </w:r>
+      <w:r>
+        <w:t xml:space="preserve"> </w:t>
+      </w:r>
+      <w:r>
+        <w:t xml:space="preserve">repository: if public, your work will be publicly accessible to anyone online.</w:t>
       </w:r>
     </w:p>
     <w:p>
       <w:pPr>
         <w:numPr>
-          <w:ilvl w:val="0"/>
-          <w:numId w:val="1016"/>
-        </w:numPr>
-        <w:pStyle w:val="Compact"/>
-      </w:pPr>
-      <w:r>
-        <w:t xml:space="preserve">When you are happy with your changes, merge your work with the main branch through a</w:t>
-      </w:r>
-      <w:r>
-        <w:t xml:space="preserve"> </w:t>
-      </w:r>
-      <w:r>
-        <w:rPr>
-          <w:bCs/>
-          <w:b/>
-        </w:rPr>
-        <w:t xml:space="preserve">pull request</w:t>
-      </w:r>
-    </w:p>
-    <w:p>
-      <w:pPr>
-        <w:numPr>
-          <w:ilvl w:val="0"/>
-          <w:numId w:val="1016"/>
-        </w:numPr>
-        <w:pStyle w:val="Compact"/>
-      </w:pPr>
-      <w:r>
-        <w:t xml:space="preserve">A branch is like a</w:t>
-      </w:r>
-      <w:r>
-        <w:t xml:space="preserve"> </w:t>
-      </w:r>
-      <w:r>
-        <w:rPr>
-          <w:iCs/>
-          <w:i/>
-        </w:rPr>
-        <w:t xml:space="preserve">parallel adventure</w:t>
-      </w:r>
-      <w:r>
-        <w:t xml:space="preserve"> </w:t>
-      </w:r>
-      <w:r>
-        <w:t xml:space="preserve">starting from the last commit, i.e., last version of your project</w:t>
-      </w:r>
-    </w:p>
-    <w:p>
-      <w:pPr>
-        <w:numPr>
-          <w:ilvl w:val="0"/>
-          <w:numId w:val="1016"/>
-        </w:numPr>
-        <w:pStyle w:val="Compact"/>
-      </w:pPr>
-      <w:r>
-        <w:t xml:space="preserve">You can create more than one branch</w:t>
-      </w:r>
-    </w:p>
-    <w:p>
-      <w:pPr>
-        <w:numPr>
-          <w:ilvl w:val="0"/>
-          <w:numId w:val="1016"/>
-        </w:numPr>
-        <w:pStyle w:val="Compact"/>
-      </w:pPr>
-      <w:r>
-        <w:t xml:space="preserve">Each branch can evolve independently</w:t>
-      </w:r>
-    </w:p>
-    <w:bookmarkEnd w:id="62"/>
-    <w:bookmarkStart w:id="63" w:name="github-account"/>
-    <w:p>
-      <w:pPr>
-        <w:pStyle w:val="Titre2"/>
-      </w:pPr>
-      <w:r>
-        <w:t xml:space="preserve">GitHub account</w:t>
-      </w:r>
-    </w:p>
-    <w:p>
-      <w:pPr>
-        <w:pStyle w:val="FirstParagraph"/>
-      </w:pPr>
-      <w:r>
-        <w:t xml:space="preserve">Epiconcept GitHub usernames must follow the following syntax:</w:t>
-      </w:r>
-      <w:r>
-        <w:t xml:space="preserve"> </w:t>
-      </w:r>
-      <w:r>
-        <w:rPr>
-          <w:rStyle w:val="VerbatimChar"/>
-        </w:rPr>
-        <w:t xml:space="preserve">epi-XXX</w:t>
-      </w:r>
-      <w:r>
-        <w:t xml:space="preserve"> </w:t>
-      </w:r>
-      <w:r>
-        <w:t xml:space="preserve">replacing</w:t>
-      </w:r>
-      <w:r>
-        <w:t xml:space="preserve"> </w:t>
-      </w:r>
-      <w:r>
-        <w:rPr>
-          <w:rStyle w:val="VerbatimChar"/>
-        </w:rPr>
-        <w:t xml:space="preserve">XXX</w:t>
-      </w:r>
-      <w:r>
-        <w:t xml:space="preserve"> </w:t>
-      </w:r>
-      <w:r>
-        <w:t xml:space="preserve">with your personal trigram.</w:t>
-      </w:r>
-    </w:p>
-    <w:p>
-      <w:pPr>
-        <w:pStyle w:val="BodyText"/>
-      </w:pPr>
-      <w:r>
-        <w:rPr>
-          <w:iCs/>
-          <w:i/>
-        </w:rPr>
-        <w:t xml:space="preserve">Examples:</w:t>
-      </w:r>
-    </w:p>
-    <w:p>
-      <w:pPr>
-        <w:numPr>
-          <w:ilvl w:val="0"/>
+          <w:ilvl w:val="1"/>
           <w:numId w:val="1018"/>
         </w:numPr>
         <w:pStyle w:val="Compact"/>
       </w:pPr>
       <w:r>
-        <w:t xml:space="preserve">John Snow:</w:t>
-      </w:r>
-      <w:r>
-        <w:t xml:space="preserve"> </w:t>
-      </w:r>
-      <w:r>
-        <w:rPr>
-          <w:rStyle w:val="VerbatimChar"/>
-        </w:rPr>
-        <w:t xml:space="preserve">epi-jsw</w:t>
-      </w:r>
-    </w:p>
-    <w:p>
-      <w:pPr>
-        <w:numPr>
-          <w:ilvl w:val="0"/>
-          <w:numId w:val="1018"/>
-        </w:numPr>
-        <w:pStyle w:val="Compact"/>
-      </w:pPr>
-      <w:r>
-        <w:t xml:space="preserve">Louis Pasteur:</w:t>
-      </w:r>
-      <w:r>
-        <w:t xml:space="preserve"> </w:t>
-      </w:r>
-      <w:r>
-        <w:rPr>
-          <w:rStyle w:val="VerbatimChar"/>
-        </w:rPr>
-        <w:t xml:space="preserve">epi-lpr</w:t>
-      </w:r>
-    </w:p>
-    <w:p>
-      <w:pPr>
-        <w:numPr>
-          <w:ilvl w:val="0"/>
-          <w:numId w:val="1018"/>
-        </w:numPr>
-        <w:pStyle w:val="Compact"/>
-      </w:pPr>
-      <w:r>
-        <w:t xml:space="preserve">Hadley Wickham:</w:t>
-      </w:r>
-      <w:r>
-        <w:t xml:space="preserve"> </w:t>
-      </w:r>
-      <w:r>
-        <w:rPr>
-          <w:rStyle w:val="VerbatimChar"/>
-        </w:rPr>
-        <w:t xml:space="preserve">epi-hwm</w:t>
-      </w:r>
-    </w:p>
-    <w:bookmarkEnd w:id="63"/>
-    <w:bookmarkStart w:id="67" w:name="setting-up-r-studio-for-github"/>
-    <w:p>
-      <w:pPr>
-        <w:pStyle w:val="Titre2"/>
-      </w:pPr>
-      <w:r>
-        <w:t xml:space="preserve">Setting up R Studio for GitHub</w:t>
+        <w:t xml:space="preserve">Use Epiconcept GitHub workspace and private repositories to ensure privacy.</w:t>
       </w:r>
     </w:p>
     <w:p>
@@ -5920,7 +5848,35 @@
         <w:pStyle w:val="FirstParagraph"/>
       </w:pPr>
       <w:r>
-        <w:t xml:space="preserve">In a nutshell, the steps to follow in order to set up Git / GitHub with R Studio are the following:</w:t>
+        <w:rPr>
+          <w:bCs/>
+          <w:b/>
+        </w:rPr>
+        <w:t xml:space="preserve">Clone</w:t>
+      </w:r>
+      <w:r>
+        <w:t xml:space="preserve"> </w:t>
+      </w:r>
+      <w:r>
+        <w:t xml:space="preserve">an existing repository to download all available files locally on your computer.</w:t>
+      </w:r>
+    </w:p>
+    <w:p>
+      <w:pPr>
+        <w:pStyle w:val="BodyText"/>
+      </w:pPr>
+      <w:r>
+        <w:rPr>
+          <w:bCs/>
+          <w:b/>
+        </w:rPr>
+        <w:t xml:space="preserve">Commit</w:t>
+      </w:r>
+      <w:r>
+        <w:t xml:space="preserve"> </w:t>
+      </w:r>
+      <w:r>
+        <w:t xml:space="preserve">any changes you make on a regular basis:</w:t>
       </w:r>
     </w:p>
     <w:p>
@@ -5932,9 +5888,603 @@
         <w:pStyle w:val="Compact"/>
       </w:pPr>
       <w:r>
+        <w:t xml:space="preserve">‘</w:t>
+      </w:r>
+      <w:r>
+        <w:t xml:space="preserve">I commited</w:t>
+      </w:r>
+      <w:r>
+        <w:t xml:space="preserve">’</w:t>
+      </w:r>
+      <w:r>
+        <w:t xml:space="preserve"> </w:t>
+      </w:r>
+      <w:r>
+        <w:t xml:space="preserve">/</w:t>
+      </w:r>
+      <w:r>
+        <w:t xml:space="preserve"> </w:t>
+      </w:r>
+      <w:r>
+        <w:t xml:space="preserve">‘</w:t>
+      </w:r>
+      <w:r>
+        <w:t xml:space="preserve">I made a new commit</w:t>
+      </w:r>
+      <w:r>
+        <w:t xml:space="preserve">’</w:t>
+      </w:r>
+      <w:r>
+        <w:t xml:space="preserve">: creating a new snapshot of the project</w:t>
+      </w:r>
+    </w:p>
+    <w:p>
+      <w:pPr>
+        <w:numPr>
+          <w:ilvl w:val="0"/>
+          <w:numId w:val="1019"/>
+        </w:numPr>
+        <w:pStyle w:val="Compact"/>
+      </w:pPr>
+      <w:r>
+        <w:t xml:space="preserve">A commit is like a batch of changes in your code with which you are happy</w:t>
+      </w:r>
+    </w:p>
+    <w:p>
+      <w:pPr>
+        <w:numPr>
+          <w:ilvl w:val="0"/>
+          <w:numId w:val="1019"/>
+        </w:numPr>
+        <w:pStyle w:val="Compact"/>
+      </w:pPr>
+      <w:r>
+        <w:t xml:space="preserve">It contains who, when, what changed since the latest version</w:t>
+      </w:r>
+    </w:p>
+    <w:p>
+      <w:pPr>
+        <w:numPr>
+          <w:ilvl w:val="0"/>
+          <w:numId w:val="1019"/>
+        </w:numPr>
+        <w:pStyle w:val="Compact"/>
+      </w:pPr>
+      <w:r>
+        <w:t xml:space="preserve">The commit message is crucial, it is the title of the corresponding batch of changes</w:t>
+      </w:r>
+    </w:p>
+    <w:p>
+      <w:pPr>
+        <w:numPr>
+          <w:ilvl w:val="1"/>
+          <w:numId w:val="1020"/>
+        </w:numPr>
+      </w:pPr>
+      <w:r>
+        <w:t xml:space="preserve">Need to be detailed enough, but not too long</w:t>
+      </w:r>
+    </w:p>
+    <w:p>
+      <w:pPr>
+        <w:numPr>
+          <w:ilvl w:val="1"/>
+          <w:numId w:val="1020"/>
+        </w:numPr>
+      </w:pPr>
+      <w:r>
+        <w:t xml:space="preserve">Use the proper keywords</w:t>
+      </w:r>
+    </w:p>
+    <w:p>
+      <w:pPr>
+        <w:numPr>
+          <w:ilvl w:val="1"/>
+          <w:numId w:val="1020"/>
+        </w:numPr>
+      </w:pPr>
+      <w:r>
+        <w:rPr>
+          <w:iCs/>
+          <w:i/>
+        </w:rPr>
+        <w:t xml:space="preserve">Some examples</w:t>
+      </w:r>
+    </w:p>
+    <w:p>
+      <w:pPr>
+        <w:numPr>
+          <w:ilvl w:val="2"/>
+          <w:numId w:val="1021"/>
+        </w:numPr>
+        <w:pStyle w:val="Compact"/>
+      </w:pPr>
+      <w:r>
+        <w:rPr>
+          <w:iCs/>
+          <w:i/>
+        </w:rPr>
+        <w:t xml:space="preserve">“</w:t>
+      </w:r>
+      <w:r>
+        <w:rPr>
+          <w:iCs/>
+          <w:i/>
+        </w:rPr>
+        <w:t xml:space="preserve">Recoding of VaccStatus changed because of change in the country strategy, minimum delay between two doses is now 14 days</w:t>
+      </w:r>
+      <w:r>
+        <w:rPr>
+          <w:iCs/>
+          <w:i/>
+        </w:rPr>
+        <w:t xml:space="preserve">”</w:t>
+      </w:r>
+    </w:p>
+    <w:p>
+      <w:pPr>
+        <w:numPr>
+          <w:ilvl w:val="2"/>
+          <w:numId w:val="1021"/>
+        </w:numPr>
+        <w:pStyle w:val="Compact"/>
+      </w:pPr>
+      <w:r>
+        <w:rPr>
+          <w:iCs/>
+          <w:i/>
+        </w:rPr>
+        <w:t xml:space="preserve">“</w:t>
+      </w:r>
+      <w:r>
+        <w:rPr>
+          <w:iCs/>
+          <w:i/>
+        </w:rPr>
+        <w:t xml:space="preserve">Parameters added to printIDCond() function to suppress message if no records satisfy the condition</w:t>
+      </w:r>
+      <w:r>
+        <w:rPr>
+          <w:iCs/>
+          <w:i/>
+        </w:rPr>
+        <w:t xml:space="preserve">”</w:t>
+      </w:r>
+    </w:p>
+    <w:p>
+      <w:pPr>
+        <w:pStyle w:val="FirstParagraph"/>
+      </w:pPr>
+      <w:r>
+        <w:rPr>
+          <w:bCs/>
+          <w:b/>
+        </w:rPr>
+        <w:t xml:space="preserve">Push</w:t>
+      </w:r>
+      <w:r>
+        <w:t xml:space="preserve"> </w:t>
+      </w:r>
+      <w:r>
+        <w:t xml:space="preserve">your changes to GitHub:</w:t>
+      </w:r>
+    </w:p>
+    <w:p>
+      <w:pPr>
+        <w:numPr>
+          <w:ilvl w:val="0"/>
+          <w:numId w:val="1022"/>
+        </w:numPr>
+        <w:pStyle w:val="Compact"/>
+      </w:pPr>
+      <w:r>
+        <w:t xml:space="preserve">Your commit stays locally on your computer</w:t>
+      </w:r>
+    </w:p>
+    <w:p>
+      <w:pPr>
+        <w:numPr>
+          <w:ilvl w:val="0"/>
+          <w:numId w:val="1022"/>
+        </w:numPr>
+        <w:pStyle w:val="Compact"/>
+      </w:pPr>
+      <w:r>
+        <w:t xml:space="preserve">Pushing is the process of adding your local changes gathered within a commit to the remote repository on GitHub</w:t>
+      </w:r>
+    </w:p>
+    <w:p>
+      <w:pPr>
+        <w:pStyle w:val="FirstParagraph"/>
+      </w:pPr>
+      <w:r>
+        <w:t xml:space="preserve">Remember to regularly</w:t>
+      </w:r>
+      <w:r>
+        <w:t xml:space="preserve"> </w:t>
+      </w:r>
+      <w:r>
+        <w:rPr>
+          <w:bCs/>
+          <w:b/>
+        </w:rPr>
+        <w:t xml:space="preserve">pull</w:t>
+      </w:r>
+      <w:r>
+        <w:t xml:space="preserve"> </w:t>
+      </w:r>
+      <w:r>
+        <w:t xml:space="preserve">any modified files available on GitHub that have not been updated locally on your computer yet:</w:t>
+      </w:r>
+    </w:p>
+    <w:p>
+      <w:pPr>
+        <w:numPr>
+          <w:ilvl w:val="0"/>
+          <w:numId w:val="1023"/>
+        </w:numPr>
+        <w:pStyle w:val="Compact"/>
+      </w:pPr>
+      <w:r>
+        <w:t xml:space="preserve">It is the process of downloading commits that do not exist on your computer, from the remote repository (e.g., including work done by others, or by yourself on a different computer)</w:t>
+      </w:r>
+    </w:p>
+    <w:p>
+      <w:pPr>
+        <w:numPr>
+          <w:ilvl w:val="0"/>
+          <w:numId w:val="1023"/>
+        </w:numPr>
+        <w:pStyle w:val="Compact"/>
+      </w:pPr>
+      <w:r>
+        <w:t xml:space="preserve">If you are working with other collaborators on the same project, you need to pull the latest version of the project available on its GitHub repository quite often</w:t>
+      </w:r>
+    </w:p>
+    <w:p>
+      <w:pPr>
+        <w:pStyle w:val="FirstParagraph"/>
+      </w:pPr>
+      <w:r>
+        <w:t xml:space="preserve">When more than one person is working one the same project, it is recommended to use</w:t>
+      </w:r>
+      <w:r>
+        <w:t xml:space="preserve"> </w:t>
+      </w:r>
+      <w:r>
+        <w:rPr>
+          <w:bCs/>
+          <w:b/>
+        </w:rPr>
+        <w:t xml:space="preserve">branches</w:t>
+      </w:r>
+      <w:r>
+        <w:t xml:space="preserve">:</w:t>
+      </w:r>
+    </w:p>
+    <w:p>
+      <w:pPr>
+        <w:numPr>
+          <w:ilvl w:val="0"/>
+          <w:numId w:val="1024"/>
+        </w:numPr>
+        <w:pStyle w:val="Compact"/>
+      </w:pPr>
+      <w:r>
+        <w:t xml:space="preserve">A branch is the recommended place to work</w:t>
+      </w:r>
+    </w:p>
+    <w:p>
+      <w:pPr>
+        <w:numPr>
+          <w:ilvl w:val="1"/>
+          <w:numId w:val="1025"/>
+        </w:numPr>
+        <w:pStyle w:val="Compact"/>
+      </w:pPr>
+      <w:r>
+        <w:t xml:space="preserve">The</w:t>
+      </w:r>
+      <w:r>
+        <w:t xml:space="preserve"> </w:t>
+      </w:r>
+      <w:r>
+        <w:t xml:space="preserve">‘</w:t>
+      </w:r>
+      <w:r>
+        <w:t xml:space="preserve">main</w:t>
+      </w:r>
+      <w:r>
+        <w:t xml:space="preserve">’</w:t>
+      </w:r>
+      <w:r>
+        <w:t xml:space="preserve"> </w:t>
+      </w:r>
+      <w:r>
+        <w:t xml:space="preserve">branch (default) is usually where you have the living project</w:t>
+      </w:r>
+    </w:p>
+    <w:p>
+      <w:pPr>
+        <w:numPr>
+          <w:ilvl w:val="1"/>
+          <w:numId w:val="1025"/>
+        </w:numPr>
+        <w:pStyle w:val="Compact"/>
+      </w:pPr>
+      <w:r>
+        <w:t xml:space="preserve">The other branches are usually where the work in progress is (i.e., WIP)</w:t>
+      </w:r>
+    </w:p>
+    <w:p>
+      <w:pPr>
+        <w:numPr>
+          <w:ilvl w:val="0"/>
+          <w:numId w:val="1024"/>
+        </w:numPr>
+        <w:pStyle w:val="Compact"/>
+      </w:pPr>
+      <w:r>
+        <w:t xml:space="preserve">They allow us to keep the</w:t>
+      </w:r>
+      <w:r>
+        <w:t xml:space="preserve"> </w:t>
+      </w:r>
+      <w:r>
+        <w:t xml:space="preserve">‘</w:t>
+      </w:r>
+      <w:r>
+        <w:t xml:space="preserve">main</w:t>
+      </w:r>
+      <w:r>
+        <w:t xml:space="preserve">’</w:t>
+      </w:r>
+      <w:r>
+        <w:t xml:space="preserve"> </w:t>
+      </w:r>
+      <w:r>
+        <w:t xml:space="preserve">branch working while preparing a new version</w:t>
+      </w:r>
+    </w:p>
+    <w:p>
+      <w:pPr>
+        <w:numPr>
+          <w:ilvl w:val="0"/>
+          <w:numId w:val="1024"/>
+        </w:numPr>
+        <w:pStyle w:val="Compact"/>
+      </w:pPr>
+      <w:r>
+        <w:t xml:space="preserve">If something goes wrong, just cancel the branch</w:t>
+      </w:r>
+    </w:p>
+    <w:p>
+      <w:pPr>
+        <w:numPr>
+          <w:ilvl w:val="0"/>
+          <w:numId w:val="1024"/>
+        </w:numPr>
+        <w:pStyle w:val="Compact"/>
+      </w:pPr>
+      <w:r>
+        <w:t xml:space="preserve">When you are happy with your changes, merge your work with the main branch through a</w:t>
+      </w:r>
+      <w:r>
+        <w:t xml:space="preserve"> </w:t>
+      </w:r>
+      <w:r>
+        <w:rPr>
+          <w:bCs/>
+          <w:b/>
+        </w:rPr>
+        <w:t xml:space="preserve">pull request</w:t>
+      </w:r>
+    </w:p>
+    <w:p>
+      <w:pPr>
+        <w:numPr>
+          <w:ilvl w:val="0"/>
+          <w:numId w:val="1024"/>
+        </w:numPr>
+        <w:pStyle w:val="Compact"/>
+      </w:pPr>
+      <w:r>
+        <w:t xml:space="preserve">A branch is like a</w:t>
+      </w:r>
+      <w:r>
+        <w:t xml:space="preserve"> </w:t>
+      </w:r>
+      <w:r>
+        <w:rPr>
+          <w:iCs/>
+          <w:i/>
+        </w:rPr>
+        <w:t xml:space="preserve">parallel adventure</w:t>
+      </w:r>
+      <w:r>
+        <w:t xml:space="preserve"> </w:t>
+      </w:r>
+      <w:r>
+        <w:t xml:space="preserve">starting from the last commit, i.e., last version of your project</w:t>
+      </w:r>
+    </w:p>
+    <w:p>
+      <w:pPr>
+        <w:numPr>
+          <w:ilvl w:val="0"/>
+          <w:numId w:val="1024"/>
+        </w:numPr>
+        <w:pStyle w:val="Compact"/>
+      </w:pPr>
+      <w:r>
+        <w:t xml:space="preserve">You can create more than one branch</w:t>
+      </w:r>
+    </w:p>
+    <w:p>
+      <w:pPr>
+        <w:numPr>
+          <w:ilvl w:val="0"/>
+          <w:numId w:val="1024"/>
+        </w:numPr>
+        <w:pStyle w:val="Compact"/>
+      </w:pPr>
+      <w:r>
+        <w:t xml:space="preserve">Each branch can evolve independently</w:t>
+      </w:r>
+    </w:p>
+    <w:bookmarkEnd w:id="63"/>
+    <w:bookmarkStart w:id="64" w:name="github-account"/>
+    <w:p>
+      <w:pPr>
+        <w:pStyle w:val="Titre2"/>
+      </w:pPr>
+      <w:r>
+        <w:t xml:space="preserve">GitHub account</w:t>
+      </w:r>
+    </w:p>
+    <w:p>
+      <w:pPr>
+        <w:pStyle w:val="FirstParagraph"/>
+      </w:pPr>
+      <w:r>
+        <w:t xml:space="preserve">Epiconcept GitHub usernames must follow the following syntax:</w:t>
+      </w:r>
+      <w:r>
+        <w:t xml:space="preserve"> </w:t>
+      </w:r>
+      <w:r>
+        <w:rPr>
+          <w:rStyle w:val="VerbatimChar"/>
+        </w:rPr>
+        <w:t xml:space="preserve">epi-XXX</w:t>
+      </w:r>
+      <w:r>
+        <w:t xml:space="preserve"> </w:t>
+      </w:r>
+      <w:r>
+        <w:t xml:space="preserve">replacing</w:t>
+      </w:r>
+      <w:r>
+        <w:t xml:space="preserve"> </w:t>
+      </w:r>
+      <w:r>
+        <w:rPr>
+          <w:rStyle w:val="VerbatimChar"/>
+        </w:rPr>
+        <w:t xml:space="preserve">XXX</w:t>
+      </w:r>
+      <w:r>
+        <w:t xml:space="preserve"> </w:t>
+      </w:r>
+      <w:r>
+        <w:t xml:space="preserve">with your personal trigram.</w:t>
+      </w:r>
+    </w:p>
+    <w:p>
+      <w:pPr>
+        <w:pStyle w:val="BodyText"/>
+      </w:pPr>
+      <w:r>
+        <w:rPr>
+          <w:iCs/>
+          <w:i/>
+        </w:rPr>
+        <w:t xml:space="preserve">Examples:</w:t>
+      </w:r>
+    </w:p>
+    <w:p>
+      <w:pPr>
+        <w:numPr>
+          <w:ilvl w:val="0"/>
+          <w:numId w:val="1026"/>
+        </w:numPr>
+        <w:pStyle w:val="Compact"/>
+      </w:pPr>
+      <w:r>
+        <w:t xml:space="preserve">John Snow:</w:t>
+      </w:r>
+      <w:r>
+        <w:t xml:space="preserve"> </w:t>
+      </w:r>
+      <w:r>
+        <w:rPr>
+          <w:rStyle w:val="VerbatimChar"/>
+        </w:rPr>
+        <w:t xml:space="preserve">epi-jsw</w:t>
+      </w:r>
+    </w:p>
+    <w:p>
+      <w:pPr>
+        <w:numPr>
+          <w:ilvl w:val="0"/>
+          <w:numId w:val="1026"/>
+        </w:numPr>
+        <w:pStyle w:val="Compact"/>
+      </w:pPr>
+      <w:r>
+        <w:t xml:space="preserve">Louis Pasteur:</w:t>
+      </w:r>
+      <w:r>
+        <w:t xml:space="preserve"> </w:t>
+      </w:r>
+      <w:r>
+        <w:rPr>
+          <w:rStyle w:val="VerbatimChar"/>
+        </w:rPr>
+        <w:t xml:space="preserve">epi-lpr</w:t>
+      </w:r>
+    </w:p>
+    <w:p>
+      <w:pPr>
+        <w:numPr>
+          <w:ilvl w:val="0"/>
+          <w:numId w:val="1026"/>
+        </w:numPr>
+        <w:pStyle w:val="Compact"/>
+      </w:pPr>
+      <w:r>
+        <w:t xml:space="preserve">Hadley Wickham:</w:t>
+      </w:r>
+      <w:r>
+        <w:t xml:space="preserve"> </w:t>
+      </w:r>
+      <w:r>
+        <w:rPr>
+          <w:rStyle w:val="VerbatimChar"/>
+        </w:rPr>
+        <w:t xml:space="preserve">epi-hwm</w:t>
+      </w:r>
+    </w:p>
+    <w:bookmarkEnd w:id="64"/>
+    <w:bookmarkStart w:id="68" w:name="setting-up-r-studio-for-github"/>
+    <w:p>
+      <w:pPr>
+        <w:pStyle w:val="Titre2"/>
+      </w:pPr>
+      <w:r>
+        <w:t xml:space="preserve">Setting up R Studio for GitHub</w:t>
+      </w:r>
+    </w:p>
+    <w:p>
+      <w:pPr>
+        <w:pStyle w:val="FirstParagraph"/>
+      </w:pPr>
+      <w:r>
+        <w:t xml:space="preserve">In a nutshell, the steps to follow in order to set up Git / GitHub with R Studio are the following:</w:t>
+      </w:r>
+    </w:p>
+    <w:p>
+      <w:pPr>
+        <w:numPr>
+          <w:ilvl w:val="0"/>
+          <w:numId w:val="1027"/>
+        </w:numPr>
+        <w:pStyle w:val="Compact"/>
+      </w:pPr>
+      <w:r>
         <w:t xml:space="preserve">Creating a GitHub account (</w:t>
       </w:r>
-      <w:hyperlink r:id="rId64">
+      <w:hyperlink r:id="rId65">
         <w:r>
           <w:rPr>
             <w:rStyle w:val="Lienhypertexte"/>
@@ -5950,14 +6500,14 @@
       <w:pPr>
         <w:numPr>
           <w:ilvl w:val="0"/>
-          <w:numId w:val="1019"/>
+          <w:numId w:val="1027"/>
         </w:numPr>
         <w:pStyle w:val="Compact"/>
       </w:pPr>
       <w:r>
         <w:t xml:space="preserve">Installing Git (</w:t>
       </w:r>
-      <w:hyperlink r:id="rId65">
+      <w:hyperlink r:id="rId66">
         <w:r>
           <w:rPr>
             <w:rStyle w:val="Lienhypertexte"/>
@@ -5973,7 +6523,7 @@
       <w:pPr>
         <w:numPr>
           <w:ilvl w:val="0"/>
-          <w:numId w:val="1019"/>
+          <w:numId w:val="1027"/>
         </w:numPr>
         <w:pStyle w:val="Compact"/>
       </w:pPr>
@@ -5985,7 +6535,7 @@
       <w:pPr>
         <w:numPr>
           <w:ilvl w:val="1"/>
-          <w:numId w:val="1020"/>
+          <w:numId w:val="1028"/>
         </w:numPr>
       </w:pPr>
       <w:r>
@@ -5996,7 +6546,7 @@
       <w:pPr>
         <w:numPr>
           <w:ilvl w:val="1"/>
-          <w:numId w:val="1020"/>
+          <w:numId w:val="1028"/>
         </w:numPr>
       </w:pPr>
       <w:r>
@@ -6028,7 +6578,7 @@
       <w:r>
         <w:t xml:space="preserve"> </w:t>
       </w:r>
-      <w:hyperlink r:id="rId66">
+      <w:hyperlink r:id="rId67">
         <w:r>
           <w:rPr>
             <w:rStyle w:val="Lienhypertexte"/>
@@ -6559,8 +7109,8 @@
         <w:t xml:space="preserve">()</w:t>
       </w:r>
     </w:p>
-    <w:bookmarkEnd w:id="67"/>
-    <w:bookmarkStart w:id="71" w:name="create-a-.gitignore-file"/>
+    <w:bookmarkEnd w:id="68"/>
+    <w:bookmarkStart w:id="72" w:name="create-a-.gitignore-file"/>
     <w:p>
       <w:pPr>
         <w:pStyle w:val="Titre2"/>
@@ -6624,18 +7174,18 @@
           <wp:inline>
             <wp:extent cx="4076700" cy="2855161"/>
             <wp:effectExtent b="0" l="0" r="0" t="0"/>
-            <wp:docPr descr="Figure 2. Adding .gitignore file when creating repo on GitHub" title="" id="69" name="Picture"/>
+            <wp:docPr descr="Figure 2. Adding .gitignore file when creating repo on GitHub" title="" id="70" name="Picture"/>
             <a:graphic>
               <a:graphicData uri="http://schemas.openxmlformats.org/drawingml/2006/picture">
                 <pic:pic>
                   <pic:nvPicPr>
-                    <pic:cNvPr descr="images/GitHub_gitignore.png" id="70" name="Picture"/>
+                    <pic:cNvPr descr="images/GitHub_gitignore.png" id="71" name="Picture"/>
                     <pic:cNvPicPr>
                       <a:picLocks noChangeArrowheads="1" noChangeAspect="1"/>
                     </pic:cNvPicPr>
                   </pic:nvPicPr>
                   <pic:blipFill>
-                    <a:blip r:embed="rId68"/>
+                    <a:blip r:embed="rId69"/>
                     <a:stretch>
                       <a:fillRect/>
                     </a:stretch>
@@ -7000,8 +7550,8 @@
         <w:t xml:space="preserve">.Renviron</w:t>
       </w:r>
     </w:p>
-    <w:bookmarkEnd w:id="71"/>
-    <w:bookmarkStart w:id="77" w:name="repo-settings"/>
+    <w:bookmarkEnd w:id="72"/>
+    <w:bookmarkStart w:id="80" w:name="repo-settings"/>
     <w:p>
       <w:pPr>
         <w:pStyle w:val="Titre2"/>
@@ -7010,13 +7560,22 @@
         <w:t xml:space="preserve">Repo settings</w:t>
       </w:r>
     </w:p>
-    <w:bookmarkStart w:id="75" w:name="collaborators-and-teams"/>
+    <w:bookmarkStart w:id="79" w:name="access"/>
     <w:p>
       <w:pPr>
         <w:pStyle w:val="Titre3"/>
       </w:pPr>
       <w:r>
-        <w:t xml:space="preserve">Collaborators and teams</w:t>
+        <w:t xml:space="preserve">Access</w:t>
+      </w:r>
+    </w:p>
+    <w:bookmarkStart w:id="74" w:name="collaborators"/>
+    <w:p>
+      <w:pPr>
+        <w:pStyle w:val="Titre4"/>
+      </w:pPr>
+      <w:r>
+        <w:t xml:space="preserve">Collaborators</w:t>
       </w:r>
     </w:p>
     <w:p>
@@ -7024,19 +7583,141 @@
         <w:pStyle w:val="FirstParagraph"/>
       </w:pPr>
       <w:r>
-        <w:t xml:space="preserve">Good practice to always add the Epidemio team to your repo with:</w:t>
+        <w:t xml:space="preserve">If you need to invite a collaborator to your repository, this person needs to have a</w:t>
+      </w:r>
+      <w:r>
+        <w:t xml:space="preserve"> </w:t>
+      </w:r>
+      <w:r>
+        <w:t xml:space="preserve">“</w:t>
+      </w:r>
+      <w:r>
+        <w:t xml:space="preserve">seat</w:t>
+      </w:r>
+      <w:r>
+        <w:t xml:space="preserve">”</w:t>
+      </w:r>
+      <w:r>
+        <w:t xml:space="preserve"> </w:t>
+      </w:r>
+      <w:r>
+        <w:t xml:space="preserve">in Epiconcept GitHub.</w:t>
+      </w:r>
+    </w:p>
+    <w:p>
+      <w:pPr>
+        <w:pStyle w:val="BodyText"/>
+      </w:pPr>
+      <w:r>
+        <w:rPr>
+          <w:iCs/>
+          <w:i/>
+        </w:rPr>
+        <w:t xml:space="preserve">Please keep in mind that</w:t>
+      </w:r>
+      <w:r>
+        <w:rPr>
+          <w:iCs/>
+          <w:i/>
+        </w:rPr>
+        <w:t xml:space="preserve"> </w:t>
+      </w:r>
+      <w:r>
+        <w:rPr>
+          <w:bCs/>
+          <w:b/>
+          <w:iCs/>
+          <w:i/>
+        </w:rPr>
+        <w:t xml:space="preserve">Epiconcept company has a limited number of seats</w:t>
+      </w:r>
+      <w:r>
+        <w:rPr>
+          <w:iCs/>
+          <w:i/>
+        </w:rPr>
+        <w:t xml:space="preserve"> </w:t>
+      </w:r>
+      <w:r>
+        <w:rPr>
+          <w:iCs/>
+          <w:i/>
+        </w:rPr>
+        <w:t xml:space="preserve">(for both Epiconcept colleagues and outside collaborators). Therefore, once your project is finalised, please remove your outside collaborators as soon as possible. This will automatically free a</w:t>
+      </w:r>
+      <w:r>
+        <w:rPr>
+          <w:iCs/>
+          <w:i/>
+        </w:rPr>
+        <w:t xml:space="preserve"> </w:t>
+      </w:r>
+      <w:r>
+        <w:rPr>
+          <w:iCs/>
+          <w:i/>
+        </w:rPr>
+        <w:t xml:space="preserve">“</w:t>
+      </w:r>
+      <w:r>
+        <w:rPr>
+          <w:iCs/>
+          <w:i/>
+        </w:rPr>
+        <w:t xml:space="preserve">seat</w:t>
+      </w:r>
+      <w:r>
+        <w:rPr>
+          <w:iCs/>
+          <w:i/>
+        </w:rPr>
+        <w:t xml:space="preserve">”</w:t>
+      </w:r>
+      <w:r>
+        <w:rPr>
+          <w:iCs/>
+          <w:i/>
+        </w:rPr>
+        <w:t xml:space="preserve"> </w:t>
+      </w:r>
+      <w:r>
+        <w:rPr>
+          <w:iCs/>
+          <w:i/>
+        </w:rPr>
+        <w:t xml:space="preserve">in Epiconcept GitHub for future projects.</w:t>
+      </w:r>
+    </w:p>
+    <w:p>
+      <w:pPr>
+        <w:pStyle w:val="BodyText"/>
+      </w:pPr>
+      <w:r>
+        <w:t xml:space="preserve">There are two possible scenarios, both valid for Epiconcept colleagues and outside collaborators:</w:t>
       </w:r>
     </w:p>
     <w:p>
       <w:pPr>
         <w:numPr>
           <w:ilvl w:val="0"/>
-          <w:numId w:val="1021"/>
+          <w:numId w:val="1029"/>
         </w:numPr>
         <w:pStyle w:val="Compact"/>
       </w:pPr>
       <w:r>
-        <w:t xml:space="preserve">Click on</w:t>
+        <w:t xml:space="preserve">Either</w:t>
+      </w:r>
+      <w:r>
+        <w:t xml:space="preserve"> </w:t>
+      </w:r>
+      <w:r>
+        <w:rPr>
+          <w:u w:val="single"/>
+        </w:rPr>
+        <w:t xml:space="preserve">my collaborator has already access to an existing Epiconcept repository</w:t>
+      </w:r>
+      <w:r>
+        <w:t xml:space="preserve">: then she/he already has a</w:t>
       </w:r>
       <w:r>
         <w:t xml:space="preserve"> </w:t>
@@ -7045,22 +7726,40 @@
         <w:t xml:space="preserve">“</w:t>
       </w:r>
       <w:r>
-        <w:t xml:space="preserve">Add teams</w:t>
+        <w:t xml:space="preserve">seat</w:t>
       </w:r>
       <w:r>
         <w:t xml:space="preserve">”</w:t>
+      </w:r>
+      <w:r>
+        <w:t xml:space="preserve"> </w:t>
+      </w:r>
+      <w:r>
+        <w:t xml:space="preserve">and you can directly add this person to your repository (which is usually the case for Epiconcept colleagues).</w:t>
       </w:r>
     </w:p>
     <w:p>
       <w:pPr>
         <w:numPr>
           <w:ilvl w:val="0"/>
-          <w:numId w:val="1021"/>
+          <w:numId w:val="1029"/>
         </w:numPr>
         <w:pStyle w:val="Compact"/>
       </w:pPr>
       <w:r>
-        <w:t xml:space="preserve">Search for</w:t>
+        <w:t xml:space="preserve">Or</w:t>
+      </w:r>
+      <w:r>
+        <w:t xml:space="preserve"> </w:t>
+      </w:r>
+      <w:r>
+        <w:rPr>
+          <w:u w:val="single"/>
+        </w:rPr>
+        <w:t xml:space="preserve">my collaborator does not currently have access to an exisitng Epiconcept repository</w:t>
+      </w:r>
+      <w:r>
+        <w:t xml:space="preserve">: then she/he does not already have a dedicated</w:t>
       </w:r>
       <w:r>
         <w:t xml:space="preserve"> </w:t>
@@ -7069,29 +7768,312 @@
         <w:t xml:space="preserve">“</w:t>
       </w:r>
       <w:r>
-        <w:t xml:space="preserve">team-epidemio</w:t>
+        <w:t xml:space="preserve">seat</w:t>
       </w:r>
       <w:r>
         <w:t xml:space="preserve">”</w:t>
+      </w:r>
+      <w:r>
+        <w:t xml:space="preserve">.</w:t>
+      </w:r>
+    </w:p>
+    <w:p>
+      <w:pPr>
+        <w:numPr>
+          <w:ilvl w:val="1"/>
+          <w:numId w:val="1030"/>
+        </w:numPr>
+      </w:pPr>
+      <w:r>
+        <w:rPr>
+          <w:iCs/>
+          <w:i/>
+          <w:bCs/>
+          <w:b/>
+        </w:rPr>
+        <w:t xml:space="preserve">Please create a Jira ticket to the Framework Service Desk</w:t>
+      </w:r>
+      <w:r>
+        <w:t xml:space="preserve"> </w:t>
+      </w:r>
+      <w:r>
+        <w:t xml:space="preserve">(link:</w:t>
+      </w:r>
+      <w:r>
+        <w:t xml:space="preserve"> </w:t>
+      </w:r>
+      <w:hyperlink r:id="rId73">
+        <w:r>
+          <w:rPr>
+            <w:rStyle w:val="Lienhypertexte"/>
+          </w:rPr>
+          <w:t xml:space="preserve">https://epiconcept.atlassian.net/servicedesk/customer/portal/13</w:t>
+        </w:r>
+      </w:hyperlink>
+      <w:r>
+        <w:t xml:space="preserve"> </w:t>
+      </w:r>
+      <w:r>
+        <w:t xml:space="preserve">)</w:t>
+      </w:r>
+    </w:p>
+    <w:p>
+      <w:pPr>
+        <w:numPr>
+          <w:ilvl w:val="2"/>
+          <w:numId w:val="1031"/>
+        </w:numPr>
+        <w:pStyle w:val="Compact"/>
+      </w:pPr>
+      <w:r>
+        <w:t xml:space="preserve">Select</w:t>
+      </w:r>
+      <w:r>
+        <w:t xml:space="preserve"> </w:t>
+      </w:r>
+      <w:r>
+        <w:t xml:space="preserve">“</w:t>
+      </w:r>
+      <w:r>
+        <w:t xml:space="preserve">Support and questions</w:t>
+      </w:r>
+      <w:r>
+        <w:t xml:space="preserve">”</w:t>
+      </w:r>
+    </w:p>
+    <w:p>
+      <w:pPr>
+        <w:numPr>
+          <w:ilvl w:val="2"/>
+          <w:numId w:val="1031"/>
+        </w:numPr>
+        <w:pStyle w:val="Compact"/>
+      </w:pPr>
+      <w:r>
+        <w:t xml:space="preserve">Specify in the ticket description</w:t>
+      </w:r>
+    </w:p>
+    <w:p>
+      <w:pPr>
+        <w:numPr>
+          <w:ilvl w:val="3"/>
+          <w:numId w:val="1032"/>
+        </w:numPr>
+        <w:pStyle w:val="Compact"/>
+      </w:pPr>
+      <w:r>
+        <w:t xml:space="preserve">the collaborator identity</w:t>
+      </w:r>
+    </w:p>
+    <w:p>
+      <w:pPr>
+        <w:numPr>
+          <w:ilvl w:val="3"/>
+          <w:numId w:val="1032"/>
+        </w:numPr>
+        <w:pStyle w:val="Compact"/>
+      </w:pPr>
+      <w:r>
+        <w:t xml:space="preserve">if she/he is an Epiconcept collaborator or not</w:t>
+      </w:r>
+    </w:p>
+    <w:p>
+      <w:pPr>
+        <w:numPr>
+          <w:ilvl w:val="3"/>
+          <w:numId w:val="1032"/>
+        </w:numPr>
+        <w:pStyle w:val="Compact"/>
+      </w:pPr>
+      <w:r>
+        <w:t xml:space="preserve">to which repositories the person needs access to</w:t>
+      </w:r>
+    </w:p>
+    <w:p>
+      <w:pPr>
+        <w:numPr>
+          <w:ilvl w:val="3"/>
+          <w:numId w:val="1032"/>
+        </w:numPr>
+        <w:pStyle w:val="Compact"/>
+      </w:pPr>
+      <w:r>
+        <w:t xml:space="preserve">and why she/he needs this access</w:t>
+      </w:r>
+    </w:p>
+    <w:p>
+      <w:pPr>
+        <w:numPr>
+          <w:ilvl w:val="1"/>
+          <w:numId w:val="1030"/>
+        </w:numPr>
+      </w:pPr>
+      <w:r>
+        <w:rPr>
+          <w:iCs/>
+          <w:i/>
+          <w:bCs/>
+          <w:b/>
+        </w:rPr>
+        <w:t xml:space="preserve">The Framework team will then invite your collaborator and dedicate a</w:t>
+      </w:r>
+      <w:r>
+        <w:rPr>
+          <w:iCs/>
+          <w:i/>
+          <w:bCs/>
+          <w:b/>
+        </w:rPr>
+        <w:t xml:space="preserve"> </w:t>
+      </w:r>
+      <w:r>
+        <w:rPr>
+          <w:iCs/>
+          <w:i/>
+          <w:bCs/>
+          <w:b/>
+        </w:rPr>
+        <w:t xml:space="preserve">“</w:t>
+      </w:r>
+      <w:r>
+        <w:rPr>
+          <w:iCs/>
+          <w:i/>
+          <w:bCs/>
+          <w:b/>
+        </w:rPr>
+        <w:t xml:space="preserve">seat</w:t>
+      </w:r>
+      <w:r>
+        <w:rPr>
+          <w:iCs/>
+          <w:i/>
+          <w:bCs/>
+          <w:b/>
+        </w:rPr>
+        <w:t xml:space="preserve">”</w:t>
+      </w:r>
+      <w:r>
+        <w:rPr>
+          <w:iCs/>
+          <w:i/>
+          <w:bCs/>
+          <w:b/>
+        </w:rPr>
+        <w:t xml:space="preserve"> </w:t>
+      </w:r>
+      <w:r>
+        <w:rPr>
+          <w:iCs/>
+          <w:i/>
+          <w:bCs/>
+          <w:b/>
+        </w:rPr>
+        <w:t xml:space="preserve">for her/him.</w:t>
+      </w:r>
+    </w:p>
+    <w:p>
+      <w:pPr>
+        <w:numPr>
+          <w:ilvl w:val="1"/>
+          <w:numId w:val="1030"/>
+        </w:numPr>
+      </w:pPr>
+      <w:r>
+        <w:t xml:space="preserve">Please note that if there is no immediate seat available in Epiconcept GitHub, then GitHub administrators will probably have to buy more seats for the company which might introduce some delay in the process.</w:t>
+      </w:r>
+    </w:p>
+    <w:p>
+      <w:pPr>
+        <w:pStyle w:val="FirstParagraph"/>
+      </w:pPr>
+      <w:r>
+        <w:t xml:space="preserve">This procedure allows Epiconcept company to keep track of who has access to what for security and conformity reasons.</w:t>
+      </w:r>
+    </w:p>
+    <w:bookmarkEnd w:id="74"/>
+    <w:bookmarkStart w:id="78" w:name="teams"/>
+    <w:p>
+      <w:pPr>
+        <w:pStyle w:val="Titre4"/>
+      </w:pPr>
+      <w:r>
+        <w:t xml:space="preserve">Teams</w:t>
+      </w:r>
+    </w:p>
+    <w:p>
+      <w:pPr>
+        <w:pStyle w:val="FirstParagraph"/>
+      </w:pPr>
+      <w:r>
+        <w:t xml:space="preserve">Good practice to always add the Epidemio team to your repo with:</w:t>
       </w:r>
     </w:p>
     <w:p>
       <w:pPr>
         <w:numPr>
           <w:ilvl w:val="0"/>
-          <w:numId w:val="1021"/>
+          <w:numId w:val="1033"/>
         </w:numPr>
         <w:pStyle w:val="Compact"/>
       </w:pPr>
       <w:r>
-        <w:t xml:space="preserve">Select the role of your choice for your Epi colleagues: Read / Write / etc.</w:t>
+        <w:t xml:space="preserve">Click on</w:t>
+      </w:r>
+      <w:r>
+        <w:t xml:space="preserve"> </w:t>
+      </w:r>
+      <w:r>
+        <w:t xml:space="preserve">“</w:t>
+      </w:r>
+      <w:r>
+        <w:t xml:space="preserve">Add teams</w:t>
+      </w:r>
+      <w:r>
+        <w:t xml:space="preserve">”</w:t>
       </w:r>
     </w:p>
     <w:p>
       <w:pPr>
         <w:numPr>
           <w:ilvl w:val="0"/>
-          <w:numId w:val="1021"/>
+          <w:numId w:val="1033"/>
+        </w:numPr>
+        <w:pStyle w:val="Compact"/>
+      </w:pPr>
+      <w:r>
+        <w:t xml:space="preserve">Search for</w:t>
+      </w:r>
+      <w:r>
+        <w:t xml:space="preserve"> </w:t>
+      </w:r>
+      <w:r>
+        <w:t xml:space="preserve">“</w:t>
+      </w:r>
+      <w:r>
+        <w:t xml:space="preserve">team-epidemio</w:t>
+      </w:r>
+      <w:r>
+        <w:t xml:space="preserve">”</w:t>
+      </w:r>
+    </w:p>
+    <w:p>
+      <w:pPr>
+        <w:numPr>
+          <w:ilvl w:val="0"/>
+          <w:numId w:val="1033"/>
+        </w:numPr>
+        <w:pStyle w:val="Compact"/>
+      </w:pPr>
+      <w:r>
+        <w:t xml:space="preserve">Select the role of your choice for your Epi colleagues: Read / Write / etc.</w:t>
+      </w:r>
+    </w:p>
+    <w:p>
+      <w:pPr>
+        <w:numPr>
+          <w:ilvl w:val="0"/>
+          <w:numId w:val="1033"/>
         </w:numPr>
         <w:pStyle w:val="Compact"/>
       </w:pPr>
@@ -7108,18 +8090,18 @@
           <wp:inline>
             <wp:extent cx="3746500" cy="4940300"/>
             <wp:effectExtent b="0" l="0" r="0" t="0"/>
-            <wp:docPr descr="Figure 3. List of collaborators roles available on GitHub" title="" id="73" name="Picture"/>
+            <wp:docPr descr="Figure 3. List of collaborators roles available on GitHub" title="" id="76" name="Picture"/>
             <a:graphic>
               <a:graphicData uri="http://schemas.openxmlformats.org/drawingml/2006/picture">
                 <pic:pic>
                   <pic:nvPicPr>
-                    <pic:cNvPr descr="images/GitHub_role.png" id="74" name="Picture"/>
+                    <pic:cNvPr descr="images/GitHub_role.png" id="77" name="Picture"/>
                     <pic:cNvPicPr>
                       <a:picLocks noChangeArrowheads="1" noChangeAspect="1"/>
                     </pic:cNvPicPr>
                   </pic:nvPicPr>
                   <pic:blipFill>
-                    <a:blip r:embed="rId72"/>
+                    <a:blip r:embed="rId75"/>
                     <a:stretch>
                       <a:fillRect/>
                     </a:stretch>
@@ -7174,475 +8156,247 @@
         <w:t xml:space="preserve">List of collaborators roles available on GitHub</w:t>
       </w:r>
     </w:p>
-    <w:bookmarkEnd w:id="75"/>
-    <w:bookmarkStart w:id="76" w:name="outside-collaborators"/>
-    <w:p>
-      <w:pPr>
-        <w:pStyle w:val="Titre3"/>
-      </w:pPr>
-      <w:r>
-        <w:t xml:space="preserve">Outside collaborators</w:t>
-      </w:r>
-    </w:p>
-    <w:p>
-      <w:pPr>
-        <w:pStyle w:val="FirstParagraph"/>
-      </w:pPr>
-      <w:r>
-        <w:t xml:space="preserve">If you need to invite an external collaborator to your repository, this person needs a</w:t>
-      </w:r>
-      <w:r>
-        <w:t xml:space="preserve"> </w:t>
-      </w:r>
-      <w:r>
-        <w:t xml:space="preserve">“</w:t>
-      </w:r>
-      <w:r>
-        <w:t xml:space="preserve">seat</w:t>
-      </w:r>
-      <w:r>
-        <w:t xml:space="preserve">”</w:t>
-      </w:r>
-      <w:r>
-        <w:t xml:space="preserve"> </w:t>
-      </w:r>
-      <w:r>
-        <w:t xml:space="preserve">in Epiconcept GitHub.</w:t>
+    <w:bookmarkEnd w:id="78"/>
+    <w:bookmarkEnd w:id="79"/>
+    <w:bookmarkEnd w:id="80"/>
+    <w:bookmarkStart w:id="81" w:name="basic-recommendations"/>
+    <w:p>
+      <w:pPr>
+        <w:pStyle w:val="Titre2"/>
+      </w:pPr>
+      <w:r>
+        <w:t xml:space="preserve">Basic recommendations</w:t>
       </w:r>
     </w:p>
     <w:p>
       <w:pPr>
         <w:numPr>
           <w:ilvl w:val="0"/>
-          <w:numId w:val="1022"/>
+          <w:numId w:val="1034"/>
         </w:numPr>
         <w:pStyle w:val="Compact"/>
       </w:pPr>
       <w:r>
-        <w:t xml:space="preserve">If this person is already collaborating in another Epiconcept repository, then she/he might already have a</w:t>
-      </w:r>
-      <w:r>
-        <w:t xml:space="preserve"> </w:t>
-      </w:r>
-      <w:r>
-        <w:t xml:space="preserve">“</w:t>
-      </w:r>
-      <w:r>
-        <w:t xml:space="preserve">seat</w:t>
-      </w:r>
-      <w:r>
-        <w:t xml:space="preserve">”</w:t>
-      </w:r>
-      <w:r>
-        <w:t xml:space="preserve"> </w:t>
-      </w:r>
-      <w:r>
-        <w:t xml:space="preserve">and you can directly add this person to your repository.</w:t>
+        <w:t xml:space="preserve">Always start working in RStudio with a pull first, in order to get the latest version of the code from the remote repository</w:t>
       </w:r>
     </w:p>
     <w:p>
       <w:pPr>
         <w:numPr>
           <w:ilvl w:val="0"/>
-          <w:numId w:val="1022"/>
+          <w:numId w:val="1034"/>
         </w:numPr>
         <w:pStyle w:val="Compact"/>
       </w:pPr>
       <w:r>
-        <w:t xml:space="preserve">If this person does not have a</w:t>
-      </w:r>
-      <w:r>
-        <w:t xml:space="preserve"> </w:t>
-      </w:r>
-      <w:r>
-        <w:t xml:space="preserve">“</w:t>
-      </w:r>
-      <w:r>
-        <w:t xml:space="preserve">seat</w:t>
-      </w:r>
-      <w:r>
-        <w:t xml:space="preserve">”</w:t>
-      </w:r>
-      <w:r>
-        <w:t xml:space="preserve">, then you will get an error message while trying to add her/him.</w:t>
+        <w:t xml:space="preserve">Do frequent commits to trace your work</w:t>
       </w:r>
     </w:p>
     <w:p>
       <w:pPr>
         <w:numPr>
           <w:ilvl w:val="1"/>
-          <w:numId w:val="1023"/>
+          <w:numId w:val="1035"/>
         </w:numPr>
-      </w:pPr>
+        <w:pStyle w:val="Compact"/>
+      </w:pPr>
+      <w:r>
+        <w:t xml:space="preserve">Remember, the commit message is important and should be informative</w:t>
+      </w:r>
+    </w:p>
+    <w:p>
+      <w:pPr>
+        <w:numPr>
+          <w:ilvl w:val="0"/>
+          <w:numId w:val="1034"/>
+        </w:numPr>
+        <w:pStyle w:val="Compact"/>
+      </w:pPr>
+      <w:r>
+        <w:t xml:space="preserve">Push regularly to inform others about your work, even if still</w:t>
+      </w:r>
+      <w:r>
+        <w:t xml:space="preserve"> </w:t>
+      </w:r>
+      <w:r>
+        <w:t xml:space="preserve">‘</w:t>
+      </w:r>
+      <w:r>
+        <w:t xml:space="preserve">work in progress</w:t>
+      </w:r>
+      <w:r>
+        <w:t xml:space="preserve">’</w:t>
+      </w:r>
+    </w:p>
+    <w:p>
+      <w:pPr>
+        <w:numPr>
+          <w:ilvl w:val="1"/>
+          <w:numId w:val="1036"/>
+        </w:numPr>
+        <w:pStyle w:val="Compact"/>
+      </w:pPr>
+      <w:r>
+        <w:t xml:space="preserve">Commit message could contain</w:t>
+      </w:r>
+      <w:r>
+        <w:t xml:space="preserve"> </w:t>
+      </w:r>
+      <w:r>
+        <w:t xml:space="preserve">‘</w:t>
+      </w:r>
+      <w:r>
+        <w:t xml:space="preserve">WIP</w:t>
+      </w:r>
+      <w:r>
+        <w:t xml:space="preserve">’</w:t>
+      </w:r>
+      <w:r>
+        <w:t xml:space="preserve">, to inform them that code is not functional yet</w:t>
+      </w:r>
+    </w:p>
+    <w:p>
+      <w:pPr>
+        <w:numPr>
+          <w:ilvl w:val="0"/>
+          <w:numId w:val="1034"/>
+        </w:numPr>
+        <w:pStyle w:val="Compact"/>
+      </w:pPr>
+      <w:r>
+        <w:t xml:space="preserve">Careful to the files you push to GitHub!! Make sure that password, access information, personal data are not pushed and made available on GitHub</w:t>
+      </w:r>
+    </w:p>
+    <w:p>
+      <w:pPr>
+        <w:numPr>
+          <w:ilvl w:val="1"/>
+          <w:numId w:val="1037"/>
+        </w:numPr>
+        <w:pStyle w:val="Compact"/>
+      </w:pPr>
+      <w:r>
+        <w:t xml:space="preserve">Strongly unrecommended to push data files to GitHub (csv, RData, dta, etc.)</w:t>
+      </w:r>
+    </w:p>
+    <w:p>
+      <w:pPr>
+        <w:numPr>
+          <w:ilvl w:val="1"/>
+          <w:numId w:val="1037"/>
+        </w:numPr>
+        <w:pStyle w:val="Compact"/>
+      </w:pPr>
+      <w:r>
+        <w:t xml:space="preserve">See .gitignore file to identify files that will be ignored by GitHub</w:t>
+      </w:r>
+    </w:p>
+    <w:p>
+      <w:pPr>
+        <w:numPr>
+          <w:ilvl w:val="0"/>
+          <w:numId w:val="1034"/>
+        </w:numPr>
+        <w:pStyle w:val="Compact"/>
+      </w:pPr>
+      <w:r>
+        <w:t xml:space="preserve">If more than one person is working one the same project it’s recommended to use branches</w:t>
+      </w:r>
+    </w:p>
+    <w:p>
+      <w:pPr>
+        <w:numPr>
+          <w:ilvl w:val="1"/>
+          <w:numId w:val="1038"/>
+        </w:numPr>
+        <w:pStyle w:val="Compact"/>
+      </w:pPr>
+      <w:r>
+        <w:t xml:space="preserve">Name your branch with the current work you are doing in the project (e.g. </w:t>
+      </w:r>
+      <w:r>
+        <w:t xml:space="preserve">“</w:t>
+      </w:r>
+      <w:r>
+        <w:t xml:space="preserve">excel_outputs</w:t>
+      </w:r>
+      <w:r>
+        <w:t xml:space="preserve">”</w:t>
+      </w:r>
+      <w:r>
+        <w:t xml:space="preserve">)</w:t>
+      </w:r>
+    </w:p>
+    <w:bookmarkEnd w:id="81"/>
+    <w:bookmarkEnd w:id="82"/>
+    <w:bookmarkStart w:id="87" w:name="procedure-for-package-deployment"/>
+    <w:p>
+      <w:pPr>
+        <w:pStyle w:val="Titre1"/>
+      </w:pPr>
+      <w:r>
+        <w:t xml:space="preserve">Procedure for package deployment</w:t>
+      </w:r>
+    </w:p>
+    <w:bookmarkStart w:id="83" w:name="new-branch-on-github"/>
+    <w:p>
+      <w:pPr>
+        <w:pStyle w:val="Titre2"/>
+      </w:pPr>
+      <w:r>
+        <w:t xml:space="preserve">New branch on GitHub</w:t>
+      </w:r>
+    </w:p>
+    <w:p>
+      <w:pPr>
+        <w:pStyle w:val="FirstParagraph"/>
+      </w:pPr>
+      <w:r>
+        <w:t xml:space="preserve">When we aim create new features, new functions in our R package that is already used in production by our colleagues, we strongly recommend</w:t>
+      </w:r>
+      <w:r>
+        <w:t xml:space="preserve"> </w:t>
+      </w:r>
+      <w:r>
+        <w:rPr>
+          <w:bCs/>
+          <w:b/>
+        </w:rPr>
+        <w:t xml:space="preserve">to create a new branch</w:t>
+      </w:r>
+      <w:r>
+        <w:t xml:space="preserve"> </w:t>
+      </w:r>
+      <w:r>
+        <w:t xml:space="preserve">on the package GitHub repository. Name your branch according to the work you plan to do on the package.</w:t>
+      </w:r>
+    </w:p>
+    <w:p>
+      <w:pPr>
+        <w:pStyle w:val="BodyText"/>
+      </w:pPr>
+      <w:r>
+        <w:t xml:space="preserve">Working on this</w:t>
+      </w:r>
+      <w:r>
+        <w:t xml:space="preserve"> </w:t>
+      </w:r>
       <w:r>
         <w:rPr>
           <w:iCs/>
           <w:i/>
-          <w:bCs/>
-          <w:b/>
-        </w:rPr>
-        <w:t xml:space="preserve">&gt;&gt; Please create a Jira ticket to the Framework team, so that they can dedicate a</w:t>
-      </w:r>
-      <w:r>
-        <w:rPr>
-          <w:iCs/>
-          <w:i/>
-          <w:bCs/>
-          <w:b/>
-        </w:rPr>
-        <w:t xml:space="preserve"> </w:t>
-      </w:r>
-      <w:r>
-        <w:rPr>
-          <w:iCs/>
-          <w:i/>
-          <w:bCs/>
-          <w:b/>
-        </w:rPr>
-        <w:t xml:space="preserve">“</w:t>
-      </w:r>
-      <w:r>
-        <w:rPr>
-          <w:iCs/>
-          <w:i/>
-          <w:bCs/>
-          <w:b/>
-        </w:rPr>
-        <w:t xml:space="preserve">seat</w:t>
-      </w:r>
-      <w:r>
-        <w:rPr>
-          <w:iCs/>
-          <w:i/>
-          <w:bCs/>
-          <w:b/>
-        </w:rPr>
-        <w:t xml:space="preserve">”</w:t>
-      </w:r>
-      <w:r>
-        <w:rPr>
-          <w:iCs/>
-          <w:i/>
-          <w:bCs/>
-          <w:b/>
-        </w:rPr>
-        <w:t xml:space="preserve"> </w:t>
-      </w:r>
-      <w:r>
-        <w:rPr>
-          <w:iCs/>
-          <w:i/>
-          <w:bCs/>
-          <w:b/>
-        </w:rPr>
-        <w:t xml:space="preserve">for your collaborator</w:t>
-      </w:r>
-    </w:p>
-    <w:p>
-      <w:pPr>
-        <w:numPr>
-          <w:ilvl w:val="1"/>
-          <w:numId w:val="1023"/>
-        </w:numPr>
-      </w:pPr>
-      <w:r>
-        <w:t xml:space="preserve">If there is no immediate seat available in Epiconcept GitHub, then GitHub administrators will possibly have to buy more seats for the company which might introduce some delay in the process.</w:t>
-      </w:r>
-    </w:p>
-    <w:p>
-      <w:pPr>
-        <w:pStyle w:val="FirstParagraph"/>
-      </w:pPr>
-      <w:r>
-        <w:rPr>
-          <w:iCs/>
-          <w:i/>
-        </w:rPr>
-        <w:t xml:space="preserve">Please keep in mind that Epiconcept company has a limited number of seats (for Epiconcept colleagues and outside collaborators). Therefore, once your project is finalised, please remove your outside collaborators as much as possible. This will automatically free a</w:t>
-      </w:r>
-      <w:r>
-        <w:rPr>
-          <w:iCs/>
-          <w:i/>
-        </w:rPr>
-        <w:t xml:space="preserve"> </w:t>
-      </w:r>
-      <w:r>
-        <w:rPr>
-          <w:iCs/>
-          <w:i/>
-        </w:rPr>
-        <w:t xml:space="preserve">“</w:t>
-      </w:r>
-      <w:r>
-        <w:rPr>
-          <w:iCs/>
-          <w:i/>
-        </w:rPr>
-        <w:t xml:space="preserve">seat</w:t>
-      </w:r>
-      <w:r>
-        <w:rPr>
-          <w:iCs/>
-          <w:i/>
-        </w:rPr>
-        <w:t xml:space="preserve">”</w:t>
-      </w:r>
-      <w:r>
-        <w:rPr>
-          <w:iCs/>
-          <w:i/>
-        </w:rPr>
-        <w:t xml:space="preserve"> </w:t>
-      </w:r>
-      <w:r>
-        <w:rPr>
-          <w:iCs/>
-          <w:i/>
-        </w:rPr>
-        <w:t xml:space="preserve">in Epiconcept GitHub for future projects.</w:t>
-      </w:r>
-    </w:p>
-    <w:bookmarkEnd w:id="76"/>
-    <w:bookmarkEnd w:id="77"/>
-    <w:bookmarkStart w:id="78" w:name="basic-recommendations"/>
-    <w:p>
-      <w:pPr>
-        <w:pStyle w:val="Titre2"/>
-      </w:pPr>
-      <w:r>
-        <w:t xml:space="preserve">Basic recommendations</w:t>
-      </w:r>
-    </w:p>
-    <w:p>
-      <w:pPr>
-        <w:numPr>
-          <w:ilvl w:val="0"/>
-          <w:numId w:val="1024"/>
-        </w:numPr>
-        <w:pStyle w:val="Compact"/>
-      </w:pPr>
-      <w:r>
-        <w:t xml:space="preserve">Always start working in RStudio with a pull first, in order to get the latest version of the code from the remote repository</w:t>
-      </w:r>
-    </w:p>
-    <w:p>
-      <w:pPr>
-        <w:numPr>
-          <w:ilvl w:val="0"/>
-          <w:numId w:val="1024"/>
-        </w:numPr>
-        <w:pStyle w:val="Compact"/>
-      </w:pPr>
-      <w:r>
-        <w:t xml:space="preserve">Do frequent commits to trace your work</w:t>
-      </w:r>
-    </w:p>
-    <w:p>
-      <w:pPr>
-        <w:numPr>
-          <w:ilvl w:val="1"/>
-          <w:numId w:val="1025"/>
-        </w:numPr>
-        <w:pStyle w:val="Compact"/>
-      </w:pPr>
-      <w:r>
-        <w:t xml:space="preserve">Remember, the commit message is important and should be informative</w:t>
-      </w:r>
-    </w:p>
-    <w:p>
-      <w:pPr>
-        <w:numPr>
-          <w:ilvl w:val="0"/>
-          <w:numId w:val="1024"/>
-        </w:numPr>
-        <w:pStyle w:val="Compact"/>
-      </w:pPr>
-      <w:r>
-        <w:t xml:space="preserve">Push regularly to inform others about your work, even if still</w:t>
-      </w:r>
-      <w:r>
-        <w:t xml:space="preserve"> </w:t>
-      </w:r>
-      <w:r>
-        <w:t xml:space="preserve">‘</w:t>
-      </w:r>
-      <w:r>
+        </w:rPr>
         <w:t xml:space="preserve">work in progress</w:t>
       </w:r>
       <w:r>
-        <w:t xml:space="preserve">’</w:t>
-      </w:r>
-    </w:p>
-    <w:p>
-      <w:pPr>
-        <w:numPr>
-          <w:ilvl w:val="1"/>
-          <w:numId w:val="1026"/>
-        </w:numPr>
-        <w:pStyle w:val="Compact"/>
-      </w:pPr>
-      <w:r>
-        <w:t xml:space="preserve">Commit message could contain</w:t>
-      </w:r>
-      <w:r>
-        <w:t xml:space="preserve"> </w:t>
-      </w:r>
-      <w:r>
-        <w:t xml:space="preserve">‘</w:t>
-      </w:r>
-      <w:r>
-        <w:t xml:space="preserve">WIP</w:t>
-      </w:r>
-      <w:r>
-        <w:t xml:space="preserve">’</w:t>
-      </w:r>
-      <w:r>
-        <w:t xml:space="preserve">, to inform them that code is not functional yet</w:t>
-      </w:r>
-    </w:p>
-    <w:p>
-      <w:pPr>
-        <w:numPr>
-          <w:ilvl w:val="0"/>
-          <w:numId w:val="1024"/>
-        </w:numPr>
-        <w:pStyle w:val="Compact"/>
-      </w:pPr>
-      <w:r>
-        <w:t xml:space="preserve">Careful to the files you push to GitHub!! Make sure that password, access information, personal data are not pushed and made available on GitHub</w:t>
-      </w:r>
-    </w:p>
-    <w:p>
-      <w:pPr>
-        <w:numPr>
-          <w:ilvl w:val="1"/>
-          <w:numId w:val="1027"/>
-        </w:numPr>
-        <w:pStyle w:val="Compact"/>
-      </w:pPr>
-      <w:r>
-        <w:t xml:space="preserve">Strongly unrecommended to push data files to GitHub (csv, RData, dta, etc.)</w:t>
-      </w:r>
-    </w:p>
-    <w:p>
-      <w:pPr>
-        <w:numPr>
-          <w:ilvl w:val="1"/>
-          <w:numId w:val="1027"/>
-        </w:numPr>
-        <w:pStyle w:val="Compact"/>
-      </w:pPr>
-      <w:r>
-        <w:t xml:space="preserve">See .gitignore file to identify files that will be ignored by GitHub</w:t>
-      </w:r>
-    </w:p>
-    <w:p>
-      <w:pPr>
-        <w:numPr>
-          <w:ilvl w:val="0"/>
-          <w:numId w:val="1024"/>
-        </w:numPr>
-        <w:pStyle w:val="Compact"/>
-      </w:pPr>
-      <w:r>
-        <w:t xml:space="preserve">If more than one person is working one the same project it’s recommended to use branches</w:t>
-      </w:r>
-    </w:p>
-    <w:p>
-      <w:pPr>
-        <w:numPr>
-          <w:ilvl w:val="1"/>
-          <w:numId w:val="1028"/>
-        </w:numPr>
-        <w:pStyle w:val="Compact"/>
-      </w:pPr>
-      <w:r>
-        <w:t xml:space="preserve">Name your branch with the current work you are doing in the project (e.g. </w:t>
-      </w:r>
-      <w:r>
-        <w:t xml:space="preserve">“</w:t>
-      </w:r>
-      <w:r>
-        <w:t xml:space="preserve">excel_outputs</w:t>
-      </w:r>
-      <w:r>
-        <w:t xml:space="preserve">”</w:t>
-      </w:r>
-      <w:r>
-        <w:t xml:space="preserve">)</w:t>
-      </w:r>
-    </w:p>
-    <w:bookmarkEnd w:id="78"/>
-    <w:bookmarkEnd w:id="79"/>
-    <w:bookmarkStart w:id="84" w:name="procedure-for-package-deployment"/>
-    <w:p>
-      <w:pPr>
-        <w:pStyle w:val="Titre1"/>
-      </w:pPr>
-      <w:r>
-        <w:t xml:space="preserve">Procedure for package deployment</w:t>
-      </w:r>
-    </w:p>
-    <w:bookmarkStart w:id="80" w:name="new-branch-on-github"/>
-    <w:p>
-      <w:pPr>
-        <w:pStyle w:val="Titre2"/>
-      </w:pPr>
-      <w:r>
-        <w:t xml:space="preserve">New branch on GitHub</w:t>
-      </w:r>
-    </w:p>
-    <w:p>
-      <w:pPr>
-        <w:pStyle w:val="FirstParagraph"/>
-      </w:pPr>
-      <w:r>
-        <w:t xml:space="preserve">When we aim create new features, new functions in our R package that is already used in production by our colleagues, we strongly recommend</w:t>
-      </w:r>
-      <w:r>
-        <w:t xml:space="preserve"> </w:t>
-      </w:r>
-      <w:r>
-        <w:rPr>
-          <w:bCs/>
-          <w:b/>
-        </w:rPr>
-        <w:t xml:space="preserve">to create a new branch</w:t>
-      </w:r>
-      <w:r>
-        <w:t xml:space="preserve"> </w:t>
-      </w:r>
-      <w:r>
-        <w:t xml:space="preserve">on the package GitHub repository. Name your branch according to the work you plan to do on the package.</w:t>
-      </w:r>
-    </w:p>
-    <w:p>
-      <w:pPr>
-        <w:pStyle w:val="BodyText"/>
-      </w:pPr>
-      <w:r>
-        <w:t xml:space="preserve">Working on this</w:t>
-      </w:r>
-      <w:r>
-        <w:t xml:space="preserve"> </w:t>
-      </w:r>
-      <w:r>
-        <w:rPr>
-          <w:iCs/>
-          <w:i/>
-        </w:rPr>
-        <w:t xml:space="preserve">work in progress</w:t>
-      </w:r>
-      <w:r>
         <w:t xml:space="preserve"> </w:t>
       </w:r>
       <w:r>
         <w:t xml:space="preserve">version will allow you to avoid any conflict you may create with your colleagues using the package.</w:t>
       </w:r>
     </w:p>
-    <w:bookmarkEnd w:id="80"/>
-    <w:bookmarkStart w:id="81" w:name="working-on-the-package"/>
+    <w:bookmarkEnd w:id="83"/>
+    <w:bookmarkStart w:id="84" w:name="working-on-the-package"/>
     <w:p>
       <w:pPr>
         <w:pStyle w:val="Titre2"/>
@@ -7748,8 +8502,8 @@
         <w:t xml:space="preserve">).</w:t>
       </w:r>
     </w:p>
-    <w:bookmarkEnd w:id="81"/>
-    <w:bookmarkStart w:id="82" w:name="building"/>
+    <w:bookmarkEnd w:id="84"/>
+    <w:bookmarkStart w:id="85" w:name="building"/>
     <w:p>
       <w:pPr>
         <w:pStyle w:val="Titre2"/>
@@ -7828,8 +8582,8 @@
         <w:t xml:space="preserve">We must end up with no error, warning nor note.</w:t>
       </w:r>
     </w:p>
-    <w:bookmarkEnd w:id="82"/>
-    <w:bookmarkStart w:id="83" w:name="procedure-for-deployment"/>
+    <w:bookmarkEnd w:id="85"/>
+    <w:bookmarkStart w:id="86" w:name="procedure-for-deployment"/>
     <w:p>
       <w:pPr>
         <w:pStyle w:val="Titre2"/>
@@ -7850,7 +8604,7 @@
       <w:pPr>
         <w:numPr>
           <w:ilvl w:val="0"/>
-          <w:numId w:val="1029"/>
+          <w:numId w:val="1039"/>
         </w:numPr>
         <w:pStyle w:val="Compact"/>
       </w:pPr>
@@ -7893,7 +8647,7 @@
       <w:pPr>
         <w:numPr>
           <w:ilvl w:val="0"/>
-          <w:numId w:val="1029"/>
+          <w:numId w:val="1039"/>
         </w:numPr>
         <w:pStyle w:val="Compact"/>
       </w:pPr>
@@ -7920,7 +8674,7 @@
       <w:pPr>
         <w:numPr>
           <w:ilvl w:val="0"/>
-          <w:numId w:val="1029"/>
+          <w:numId w:val="1039"/>
         </w:numPr>
         <w:pStyle w:val="Compact"/>
       </w:pPr>
@@ -7962,7 +8716,7 @@
       <w:pPr>
         <w:numPr>
           <w:ilvl w:val="0"/>
-          <w:numId w:val="1029"/>
+          <w:numId w:val="1039"/>
         </w:numPr>
         <w:pStyle w:val="Compact"/>
       </w:pPr>
@@ -7974,7 +8728,7 @@
       <w:pPr>
         <w:numPr>
           <w:ilvl w:val="1"/>
-          <w:numId w:val="1030"/>
+          <w:numId w:val="1040"/>
         </w:numPr>
         <w:pStyle w:val="Compact"/>
       </w:pPr>
@@ -7986,7 +8740,7 @@
       <w:pPr>
         <w:numPr>
           <w:ilvl w:val="1"/>
-          <w:numId w:val="1030"/>
+          <w:numId w:val="1040"/>
         </w:numPr>
         <w:pStyle w:val="Compact"/>
       </w:pPr>
@@ -7998,7 +8752,7 @@
       <w:pPr>
         <w:numPr>
           <w:ilvl w:val="1"/>
-          <w:numId w:val="1030"/>
+          <w:numId w:val="1040"/>
         </w:numPr>
         <w:pStyle w:val="Compact"/>
       </w:pPr>
@@ -8010,7 +8764,7 @@
       <w:pPr>
         <w:numPr>
           <w:ilvl w:val="0"/>
-          <w:numId w:val="1029"/>
+          <w:numId w:val="1039"/>
         </w:numPr>
         <w:pStyle w:val="Compact"/>
       </w:pPr>
@@ -8037,7 +8791,7 @@
       <w:pPr>
         <w:numPr>
           <w:ilvl w:val="0"/>
-          <w:numId w:val="1029"/>
+          <w:numId w:val="1039"/>
         </w:numPr>
         <w:pStyle w:val="Compact"/>
       </w:pPr>
@@ -8065,7 +8819,7 @@
       <w:pPr>
         <w:numPr>
           <w:ilvl w:val="0"/>
-          <w:numId w:val="1029"/>
+          <w:numId w:val="1039"/>
         </w:numPr>
         <w:pStyle w:val="Compact"/>
       </w:pPr>
@@ -8073,9 +8827,9 @@
         <w:t xml:space="preserve">Inform the team of the new version of the package and describe the new features implemented. Please do not hesitate to share any documentation that you might have create (e.g. vignette, help page, NEWS, etc).</w:t>
       </w:r>
     </w:p>
-    <w:bookmarkEnd w:id="83"/>
-    <w:bookmarkEnd w:id="84"/>
-    <w:bookmarkStart w:id="85" w:name="procedure-for-code-review"/>
+    <w:bookmarkEnd w:id="86"/>
+    <w:bookmarkEnd w:id="87"/>
+    <w:bookmarkStart w:id="88" w:name="procedure-for-code-review"/>
     <w:p>
       <w:pPr>
         <w:pStyle w:val="Titre1"/>
@@ -8136,7 +8890,7 @@
       <w:pPr>
         <w:numPr>
           <w:ilvl w:val="0"/>
-          <w:numId w:val="1031"/>
+          <w:numId w:val="1041"/>
         </w:numPr>
       </w:pPr>
       <w:r>
@@ -8147,7 +8901,7 @@
       <w:pPr>
         <w:numPr>
           <w:ilvl w:val="1"/>
-          <w:numId w:val="1032"/>
+          <w:numId w:val="1042"/>
         </w:numPr>
         <w:pStyle w:val="Compact"/>
       </w:pPr>
@@ -8159,7 +8913,7 @@
       <w:pPr>
         <w:numPr>
           <w:ilvl w:val="1"/>
-          <w:numId w:val="1032"/>
+          <w:numId w:val="1042"/>
         </w:numPr>
         <w:pStyle w:val="Compact"/>
       </w:pPr>
@@ -8186,7 +8940,7 @@
       <w:pPr>
         <w:numPr>
           <w:ilvl w:val="1"/>
-          <w:numId w:val="1032"/>
+          <w:numId w:val="1042"/>
         </w:numPr>
         <w:pStyle w:val="Compact"/>
       </w:pPr>
@@ -8198,7 +8952,7 @@
       <w:pPr>
         <w:numPr>
           <w:ilvl w:val="1"/>
-          <w:numId w:val="1032"/>
+          <w:numId w:val="1042"/>
         </w:numPr>
         <w:pStyle w:val="Compact"/>
       </w:pPr>
@@ -8210,7 +8964,7 @@
       <w:pPr>
         <w:numPr>
           <w:ilvl w:val="1"/>
-          <w:numId w:val="1032"/>
+          <w:numId w:val="1042"/>
         </w:numPr>
         <w:pStyle w:val="Compact"/>
       </w:pPr>
@@ -8222,7 +8976,7 @@
       <w:pPr>
         <w:numPr>
           <w:ilvl w:val="2"/>
-          <w:numId w:val="1033"/>
+          <w:numId w:val="1043"/>
         </w:numPr>
         <w:pStyle w:val="Compact"/>
       </w:pPr>
@@ -8249,7 +9003,7 @@
       <w:pPr>
         <w:numPr>
           <w:ilvl w:val="2"/>
-          <w:numId w:val="1033"/>
+          <w:numId w:val="1043"/>
         </w:numPr>
         <w:pStyle w:val="Compact"/>
       </w:pPr>
@@ -8261,7 +9015,7 @@
       <w:pPr>
         <w:numPr>
           <w:ilvl w:val="2"/>
-          <w:numId w:val="1033"/>
+          <w:numId w:val="1043"/>
         </w:numPr>
         <w:pStyle w:val="Compact"/>
       </w:pPr>
@@ -8282,7 +9036,7 @@
       <w:pPr>
         <w:numPr>
           <w:ilvl w:val="1"/>
-          <w:numId w:val="1032"/>
+          <w:numId w:val="1042"/>
         </w:numPr>
         <w:pStyle w:val="Compact"/>
       </w:pPr>
@@ -8294,7 +9048,7 @@
       <w:pPr>
         <w:numPr>
           <w:ilvl w:val="0"/>
-          <w:numId w:val="1031"/>
+          <w:numId w:val="1041"/>
         </w:numPr>
       </w:pPr>
       <w:r>
@@ -8305,7 +9059,7 @@
       <w:pPr>
         <w:numPr>
           <w:ilvl w:val="1"/>
-          <w:numId w:val="1034"/>
+          <w:numId w:val="1044"/>
         </w:numPr>
         <w:pStyle w:val="Compact"/>
       </w:pPr>
@@ -8317,7 +9071,7 @@
       <w:pPr>
         <w:numPr>
           <w:ilvl w:val="1"/>
-          <w:numId w:val="1034"/>
+          <w:numId w:val="1044"/>
         </w:numPr>
         <w:pStyle w:val="Compact"/>
       </w:pPr>
@@ -8329,7 +9083,7 @@
       <w:pPr>
         <w:numPr>
           <w:ilvl w:val="1"/>
-          <w:numId w:val="1034"/>
+          <w:numId w:val="1044"/>
         </w:numPr>
         <w:pStyle w:val="Compact"/>
       </w:pPr>
@@ -8350,7 +9104,7 @@
       <w:pPr>
         <w:numPr>
           <w:ilvl w:val="1"/>
-          <w:numId w:val="1034"/>
+          <w:numId w:val="1044"/>
         </w:numPr>
         <w:pStyle w:val="Compact"/>
       </w:pPr>
@@ -8358,8 +9112,8 @@
         <w:t xml:space="preserve">Finally, create a pull request from the peer review branch to the main branch to retrieve all validated modifications</w:t>
       </w:r>
     </w:p>
-    <w:bookmarkEnd w:id="85"/>
-    <w:bookmarkStart w:id="86" w:name="conclusion"/>
+    <w:bookmarkEnd w:id="88"/>
+    <w:bookmarkStart w:id="89" w:name="conclusion"/>
     <w:p>
       <w:pPr>
         <w:pStyle w:val="Titre1"/>
@@ -8395,7 +9149,7 @@
         <w:t xml:space="preserve">And have fun !</w:t>
       </w:r>
     </w:p>
-    <w:bookmarkEnd w:id="86"/>
+    <w:bookmarkEnd w:id="89"/>
     <w:sectPr>
       <w:headerReference r:id="rId9" w:type="default"/>
       <w:footerReference r:id="rId10" w:type="default"/>
@@ -14282,6 +15036,36 @@
     <w:abstractNumId w:val="991"/>
   </w:num>
   <w:num w:numId="1029">
+    <w:abstractNumId w:val="991"/>
+  </w:num>
+  <w:num w:numId="1030">
+    <w:abstractNumId w:val="991"/>
+  </w:num>
+  <w:num w:numId="1031">
+    <w:abstractNumId w:val="991"/>
+  </w:num>
+  <w:num w:numId="1032">
+    <w:abstractNumId w:val="991"/>
+  </w:num>
+  <w:num w:numId="1033">
+    <w:abstractNumId w:val="991"/>
+  </w:num>
+  <w:num w:numId="1034">
+    <w:abstractNumId w:val="991"/>
+  </w:num>
+  <w:num w:numId="1035">
+    <w:abstractNumId w:val="991"/>
+  </w:num>
+  <w:num w:numId="1036">
+    <w:abstractNumId w:val="991"/>
+  </w:num>
+  <w:num w:numId="1037">
+    <w:abstractNumId w:val="991"/>
+  </w:num>
+  <w:num w:numId="1038">
+    <w:abstractNumId w:val="991"/>
+  </w:num>
+  <w:num w:numId="1039">
     <w:abstractNumId w:val="99421"/>
     <w:lvlOverride w:ilvl="0">
       <w:startOverride w:val="1"/>
@@ -14311,19 +15095,19 @@
       <w:startOverride w:val="1"/>
     </w:lvlOverride>
   </w:num>
-  <w:num w:numId="1030">
+  <w:num w:numId="1040">
     <w:abstractNumId w:val="991"/>
   </w:num>
-  <w:num w:numId="1031">
+  <w:num w:numId="1041">
     <w:abstractNumId w:val="991"/>
   </w:num>
-  <w:num w:numId="1032">
+  <w:num w:numId="1042">
     <w:abstractNumId w:val="991"/>
   </w:num>
-  <w:num w:numId="1033">
+  <w:num w:numId="1043">
     <w:abstractNumId w:val="991"/>
   </w:num>
-  <w:num w:numId="1034">
+  <w:num w:numId="1044">
     <w:abstractNumId w:val="991"/>
   </w:num>
 </w:numbering>

</xml_diff>